<commit_message>
Se actualizo el documento ProductBacklog_v1 y se añadio el documento Planecion-de-Sprint a la carpeta Documentacion
</commit_message>
<xml_diff>
--- a/Documentación/ProductBacklog_v1.docx
+++ b/Documentación/ProductBacklog_v1.docx
@@ -8,8 +8,6 @@
         <w:spacing w:line="480" w:lineRule="auto"/>
         <w:jc w:val="center"/>
       </w:pPr>
-      <w:bookmarkStart w:id="0" w:name="_GoBack"/>
-      <w:bookmarkEnd w:id="0"/>
       <w:r>
         <w:rPr>
           <w:rFonts w:ascii="Times New Roman" w:hAnsi="Times New Roman" w:cs="Times New Roman"/>
@@ -36,12 +34,6 @@
         <w:gridCol w:w="2030"/>
       </w:tblGrid>
       <w:tr>
-        <w:tblPrEx>
-          <w:tblCellMar>
-            <w:top w:w="0" w:type="dxa"/>
-            <w:bottom w:w="0" w:type="dxa"/>
-          </w:tblCellMar>
-        </w:tblPrEx>
         <w:tc>
           <w:tcPr>
             <w:tcW w:w="4672" w:type="dxa"/>
@@ -143,12 +135,6 @@
         </w:tc>
       </w:tr>
       <w:tr>
-        <w:tblPrEx>
-          <w:tblCellMar>
-            <w:top w:w="0" w:type="dxa"/>
-            <w:bottom w:w="0" w:type="dxa"/>
-          </w:tblCellMar>
-        </w:tblPrEx>
         <w:tc>
           <w:tcPr>
             <w:tcW w:w="4672" w:type="dxa"/>
@@ -245,12 +231,6 @@
         </w:tc>
       </w:tr>
       <w:tr>
-        <w:tblPrEx>
-          <w:tblCellMar>
-            <w:top w:w="0" w:type="dxa"/>
-            <w:bottom w:w="0" w:type="dxa"/>
-          </w:tblCellMar>
-        </w:tblPrEx>
         <w:tc>
           <w:tcPr>
             <w:tcW w:w="4672" w:type="dxa"/>
@@ -347,12 +327,6 @@
         </w:tc>
       </w:tr>
       <w:tr>
-        <w:tblPrEx>
-          <w:tblCellMar>
-            <w:top w:w="0" w:type="dxa"/>
-            <w:bottom w:w="0" w:type="dxa"/>
-          </w:tblCellMar>
-        </w:tblPrEx>
         <w:tc>
           <w:tcPr>
             <w:tcW w:w="4672" w:type="dxa"/>
@@ -449,12 +423,6 @@
         </w:tc>
       </w:tr>
       <w:tr>
-        <w:tblPrEx>
-          <w:tblCellMar>
-            <w:top w:w="0" w:type="dxa"/>
-            <w:bottom w:w="0" w:type="dxa"/>
-          </w:tblCellMar>
-        </w:tblPrEx>
         <w:tc>
           <w:tcPr>
             <w:tcW w:w="4672" w:type="dxa"/>
@@ -483,15 +451,103 @@
                 <w:b/>
                 <w:bCs/>
               </w:rPr>
-              <w:t xml:space="preserve">Configuración </w:t>
-            </w:r>
+              <w:t>Configuración del ambiente de desarrollo</w:t>
+            </w:r>
+          </w:p>
+        </w:tc>
+        <w:tc>
+          <w:tcPr>
+            <w:tcW w:w="2126" w:type="dxa"/>
+            <w:tcBorders>
+              <w:top w:val="single" w:sz="4" w:space="0" w:color="8EAADB"/>
+              <w:left w:val="single" w:sz="4" w:space="0" w:color="8EAADB"/>
+              <w:bottom w:val="single" w:sz="4" w:space="0" w:color="8EAADB"/>
+              <w:right w:val="single" w:sz="4" w:space="0" w:color="8EAADB"/>
+            </w:tcBorders>
+            <w:shd w:val="clear" w:color="auto" w:fill="auto"/>
+            <w:tcMar>
+              <w:top w:w="0" w:type="dxa"/>
+              <w:left w:w="108" w:type="dxa"/>
+              <w:bottom w:w="0" w:type="dxa"/>
+              <w:right w:w="108" w:type="dxa"/>
+            </w:tcMar>
+          </w:tcPr>
+          <w:p>
+            <w:pPr>
+              <w:pStyle w:val="Standard"/>
+              <w:spacing w:after="0" w:line="240" w:lineRule="auto"/>
+              <w:jc w:val="center"/>
+            </w:pPr>
+            <w:r>
+              <w:rPr>
+                <w:rFonts w:ascii="Times New Roman" w:hAnsi="Times New Roman" w:cs="Times New Roman"/>
+              </w:rPr>
+              <w:t>A</w:t>
+            </w:r>
+          </w:p>
+        </w:tc>
+        <w:tc>
+          <w:tcPr>
+            <w:tcW w:w="2030" w:type="dxa"/>
+            <w:tcBorders>
+              <w:top w:val="single" w:sz="4" w:space="0" w:color="8EAADB"/>
+              <w:left w:val="single" w:sz="4" w:space="0" w:color="8EAADB"/>
+              <w:bottom w:val="single" w:sz="4" w:space="0" w:color="8EAADB"/>
+              <w:right w:val="single" w:sz="4" w:space="0" w:color="8EAADB"/>
+            </w:tcBorders>
+            <w:shd w:val="clear" w:color="auto" w:fill="auto"/>
+            <w:tcMar>
+              <w:top w:w="0" w:type="dxa"/>
+              <w:left w:w="108" w:type="dxa"/>
+              <w:bottom w:w="0" w:type="dxa"/>
+              <w:right w:w="108" w:type="dxa"/>
+            </w:tcMar>
+          </w:tcPr>
+          <w:p>
+            <w:pPr>
+              <w:pStyle w:val="Standard"/>
+              <w:spacing w:after="0" w:line="240" w:lineRule="auto"/>
+              <w:jc w:val="center"/>
+            </w:pPr>
+            <w:r>
+              <w:rPr>
+                <w:rFonts w:ascii="Times New Roman" w:hAnsi="Times New Roman" w:cs="Times New Roman"/>
+              </w:rPr>
+              <w:t>1</w:t>
+            </w:r>
+          </w:p>
+        </w:tc>
+      </w:tr>
+      <w:tr>
+        <w:tc>
+          <w:tcPr>
+            <w:tcW w:w="4672" w:type="dxa"/>
+            <w:tcBorders>
+              <w:top w:val="single" w:sz="4" w:space="0" w:color="8EAADB"/>
+              <w:left w:val="single" w:sz="4" w:space="0" w:color="8EAADB"/>
+              <w:bottom w:val="single" w:sz="4" w:space="0" w:color="8EAADB"/>
+              <w:right w:val="single" w:sz="4" w:space="0" w:color="8EAADB"/>
+            </w:tcBorders>
+            <w:shd w:val="clear" w:color="auto" w:fill="D9E2F3"/>
+            <w:tcMar>
+              <w:top w:w="0" w:type="dxa"/>
+              <w:left w:w="108" w:type="dxa"/>
+              <w:bottom w:w="0" w:type="dxa"/>
+              <w:right w:w="108" w:type="dxa"/>
+            </w:tcMar>
+          </w:tcPr>
+          <w:p>
+            <w:pPr>
+              <w:pStyle w:val="Standard"/>
+              <w:spacing w:after="0" w:line="240" w:lineRule="auto"/>
+            </w:pPr>
             <w:r>
               <w:rPr>
                 <w:rFonts w:ascii="Times New Roman" w:hAnsi="Times New Roman" w:cs="Times New Roman"/>
                 <w:b/>
                 <w:bCs/>
               </w:rPr>
-              <w:t>del ambiente de desarrollo</w:t>
+              <w:t>Creación de la base de datos</w:t>
             </w:r>
           </w:p>
         </w:tc>
@@ -504,7 +560,7 @@
               <w:bottom w:val="single" w:sz="4" w:space="0" w:color="8EAADB"/>
               <w:right w:val="single" w:sz="4" w:space="0" w:color="8EAADB"/>
             </w:tcBorders>
-            <w:shd w:val="clear" w:color="auto" w:fill="auto"/>
+            <w:shd w:val="clear" w:color="auto" w:fill="D9E2F3"/>
             <w:tcMar>
               <w:top w:w="0" w:type="dxa"/>
               <w:left w:w="108" w:type="dxa"/>
@@ -535,36 +591,30 @@
               <w:bottom w:val="single" w:sz="4" w:space="0" w:color="8EAADB"/>
               <w:right w:val="single" w:sz="4" w:space="0" w:color="8EAADB"/>
             </w:tcBorders>
-            <w:shd w:val="clear" w:color="auto" w:fill="auto"/>
-            <w:tcMar>
-              <w:top w:w="0" w:type="dxa"/>
-              <w:left w:w="108" w:type="dxa"/>
-              <w:bottom w:w="0" w:type="dxa"/>
-              <w:right w:w="108" w:type="dxa"/>
-            </w:tcMar>
-          </w:tcPr>
-          <w:p>
-            <w:pPr>
-              <w:pStyle w:val="Standard"/>
-              <w:spacing w:after="0" w:line="240" w:lineRule="auto"/>
-              <w:jc w:val="center"/>
-            </w:pPr>
-            <w:r>
-              <w:rPr>
-                <w:rFonts w:ascii="Times New Roman" w:hAnsi="Times New Roman" w:cs="Times New Roman"/>
-              </w:rPr>
-              <w:t>1</w:t>
+            <w:shd w:val="clear" w:color="auto" w:fill="D9E2F3"/>
+            <w:tcMar>
+              <w:top w:w="0" w:type="dxa"/>
+              <w:left w:w="108" w:type="dxa"/>
+              <w:bottom w:w="0" w:type="dxa"/>
+              <w:right w:w="108" w:type="dxa"/>
+            </w:tcMar>
+          </w:tcPr>
+          <w:p>
+            <w:pPr>
+              <w:pStyle w:val="Standard"/>
+              <w:spacing w:after="0" w:line="240" w:lineRule="auto"/>
+              <w:jc w:val="center"/>
+            </w:pPr>
+            <w:r>
+              <w:rPr>
+                <w:rFonts w:ascii="Times New Roman" w:hAnsi="Times New Roman" w:cs="Times New Roman"/>
+              </w:rPr>
+              <w:t>40</w:t>
             </w:r>
           </w:p>
         </w:tc>
       </w:tr>
       <w:tr>
-        <w:tblPrEx>
-          <w:tblCellMar>
-            <w:top w:w="0" w:type="dxa"/>
-            <w:bottom w:w="0" w:type="dxa"/>
-          </w:tblCellMar>
-        </w:tblPrEx>
         <w:tc>
           <w:tcPr>
             <w:tcW w:w="4672" w:type="dxa"/>
@@ -574,7 +624,7 @@
               <w:bottom w:val="single" w:sz="4" w:space="0" w:color="8EAADB"/>
               <w:right w:val="single" w:sz="4" w:space="0" w:color="8EAADB"/>
             </w:tcBorders>
-            <w:shd w:val="clear" w:color="auto" w:fill="D9E2F3"/>
+            <w:shd w:val="clear" w:color="auto" w:fill="auto"/>
             <w:tcMar>
               <w:top w:w="0" w:type="dxa"/>
               <w:left w:w="108" w:type="dxa"/>
@@ -593,7 +643,7 @@
                 <w:b/>
                 <w:bCs/>
               </w:rPr>
-              <w:t>Creación de la base de datos</w:t>
+              <w:t xml:space="preserve">Gestionar los datos relacionados a las revistas científicas  </w:t>
             </w:r>
           </w:p>
         </w:tc>
@@ -606,7 +656,7 @@
               <w:bottom w:val="single" w:sz="4" w:space="0" w:color="8EAADB"/>
               <w:right w:val="single" w:sz="4" w:space="0" w:color="8EAADB"/>
             </w:tcBorders>
-            <w:shd w:val="clear" w:color="auto" w:fill="D9E2F3"/>
+            <w:shd w:val="clear" w:color="auto" w:fill="auto"/>
             <w:tcMar>
               <w:top w:w="0" w:type="dxa"/>
               <w:left w:w="108" w:type="dxa"/>
@@ -637,138 +687,30 @@
               <w:bottom w:val="single" w:sz="4" w:space="0" w:color="8EAADB"/>
               <w:right w:val="single" w:sz="4" w:space="0" w:color="8EAADB"/>
             </w:tcBorders>
-            <w:shd w:val="clear" w:color="auto" w:fill="D9E2F3"/>
-            <w:tcMar>
-              <w:top w:w="0" w:type="dxa"/>
-              <w:left w:w="108" w:type="dxa"/>
-              <w:bottom w:w="0" w:type="dxa"/>
-              <w:right w:w="108" w:type="dxa"/>
-            </w:tcMar>
-          </w:tcPr>
-          <w:p>
-            <w:pPr>
-              <w:pStyle w:val="Standard"/>
-              <w:spacing w:after="0" w:line="240" w:lineRule="auto"/>
-              <w:jc w:val="center"/>
-            </w:pPr>
-            <w:r>
-              <w:rPr>
-                <w:rFonts w:ascii="Times New Roman" w:hAnsi="Times New Roman" w:cs="Times New Roman"/>
-              </w:rPr>
-              <w:t>40</w:t>
+            <w:shd w:val="clear" w:color="auto" w:fill="auto"/>
+            <w:tcMar>
+              <w:top w:w="0" w:type="dxa"/>
+              <w:left w:w="108" w:type="dxa"/>
+              <w:bottom w:w="0" w:type="dxa"/>
+              <w:right w:w="108" w:type="dxa"/>
+            </w:tcMar>
+          </w:tcPr>
+          <w:p>
+            <w:pPr>
+              <w:pStyle w:val="Standard"/>
+              <w:spacing w:after="0" w:line="240" w:lineRule="auto"/>
+              <w:jc w:val="center"/>
+            </w:pPr>
+            <w:r>
+              <w:rPr>
+                <w:rFonts w:ascii="Times New Roman" w:hAnsi="Times New Roman" w:cs="Times New Roman"/>
+              </w:rPr>
+              <w:t>20</w:t>
             </w:r>
           </w:p>
         </w:tc>
       </w:tr>
       <w:tr>
-        <w:tblPrEx>
-          <w:tblCellMar>
-            <w:top w:w="0" w:type="dxa"/>
-            <w:bottom w:w="0" w:type="dxa"/>
-          </w:tblCellMar>
-        </w:tblPrEx>
-        <w:tc>
-          <w:tcPr>
-            <w:tcW w:w="4672" w:type="dxa"/>
-            <w:tcBorders>
-              <w:top w:val="single" w:sz="4" w:space="0" w:color="8EAADB"/>
-              <w:left w:val="single" w:sz="4" w:space="0" w:color="8EAADB"/>
-              <w:bottom w:val="single" w:sz="4" w:space="0" w:color="8EAADB"/>
-              <w:right w:val="single" w:sz="4" w:space="0" w:color="8EAADB"/>
-            </w:tcBorders>
-            <w:shd w:val="clear" w:color="auto" w:fill="auto"/>
-            <w:tcMar>
-              <w:top w:w="0" w:type="dxa"/>
-              <w:left w:w="108" w:type="dxa"/>
-              <w:bottom w:w="0" w:type="dxa"/>
-              <w:right w:w="108" w:type="dxa"/>
-            </w:tcMar>
-          </w:tcPr>
-          <w:p>
-            <w:pPr>
-              <w:pStyle w:val="Standard"/>
-              <w:spacing w:after="0" w:line="240" w:lineRule="auto"/>
-            </w:pPr>
-            <w:r>
-              <w:rPr>
-                <w:rFonts w:ascii="Times New Roman" w:hAnsi="Times New Roman" w:cs="Times New Roman"/>
-                <w:b/>
-                <w:bCs/>
-              </w:rPr>
-              <w:t xml:space="preserve">Gestionar los datos relacionados a las revistas científicas  </w:t>
-            </w:r>
-          </w:p>
-        </w:tc>
-        <w:tc>
-          <w:tcPr>
-            <w:tcW w:w="2126" w:type="dxa"/>
-            <w:tcBorders>
-              <w:top w:val="single" w:sz="4" w:space="0" w:color="8EAADB"/>
-              <w:left w:val="single" w:sz="4" w:space="0" w:color="8EAADB"/>
-              <w:bottom w:val="single" w:sz="4" w:space="0" w:color="8EAADB"/>
-              <w:right w:val="single" w:sz="4" w:space="0" w:color="8EAADB"/>
-            </w:tcBorders>
-            <w:shd w:val="clear" w:color="auto" w:fill="auto"/>
-            <w:tcMar>
-              <w:top w:w="0" w:type="dxa"/>
-              <w:left w:w="108" w:type="dxa"/>
-              <w:bottom w:w="0" w:type="dxa"/>
-              <w:right w:w="108" w:type="dxa"/>
-            </w:tcMar>
-          </w:tcPr>
-          <w:p>
-            <w:pPr>
-              <w:pStyle w:val="Standard"/>
-              <w:spacing w:after="0" w:line="240" w:lineRule="auto"/>
-              <w:jc w:val="center"/>
-            </w:pPr>
-            <w:r>
-              <w:rPr>
-                <w:rFonts w:ascii="Times New Roman" w:hAnsi="Times New Roman" w:cs="Times New Roman"/>
-              </w:rPr>
-              <w:t>A</w:t>
-            </w:r>
-          </w:p>
-        </w:tc>
-        <w:tc>
-          <w:tcPr>
-            <w:tcW w:w="2030" w:type="dxa"/>
-            <w:tcBorders>
-              <w:top w:val="single" w:sz="4" w:space="0" w:color="8EAADB"/>
-              <w:left w:val="single" w:sz="4" w:space="0" w:color="8EAADB"/>
-              <w:bottom w:val="single" w:sz="4" w:space="0" w:color="8EAADB"/>
-              <w:right w:val="single" w:sz="4" w:space="0" w:color="8EAADB"/>
-            </w:tcBorders>
-            <w:shd w:val="clear" w:color="auto" w:fill="auto"/>
-            <w:tcMar>
-              <w:top w:w="0" w:type="dxa"/>
-              <w:left w:w="108" w:type="dxa"/>
-              <w:bottom w:w="0" w:type="dxa"/>
-              <w:right w:w="108" w:type="dxa"/>
-            </w:tcMar>
-          </w:tcPr>
-          <w:p>
-            <w:pPr>
-              <w:pStyle w:val="Standard"/>
-              <w:spacing w:after="0" w:line="240" w:lineRule="auto"/>
-              <w:jc w:val="center"/>
-            </w:pPr>
-            <w:r>
-              <w:rPr>
-                <w:rFonts w:ascii="Times New Roman" w:hAnsi="Times New Roman" w:cs="Times New Roman"/>
-              </w:rPr>
-              <w:t>20</w:t>
-            </w:r>
-          </w:p>
-        </w:tc>
-      </w:tr>
-      <w:tr>
-        <w:tblPrEx>
-          <w:tblCellMar>
-            <w:top w:w="0" w:type="dxa"/>
-            <w:bottom w:w="0" w:type="dxa"/>
-          </w:tblCellMar>
-        </w:tblPrEx>
         <w:trPr>
           <w:trHeight w:val="70"/>
         </w:trPr>
@@ -868,12 +810,6 @@
         </w:tc>
       </w:tr>
       <w:tr>
-        <w:tblPrEx>
-          <w:tblCellMar>
-            <w:top w:w="0" w:type="dxa"/>
-            <w:bottom w:w="0" w:type="dxa"/>
-          </w:tblCellMar>
-        </w:tblPrEx>
         <w:trPr>
           <w:trHeight w:val="70"/>
         </w:trPr>
@@ -973,12 +909,6 @@
         </w:tc>
       </w:tr>
       <w:tr>
-        <w:tblPrEx>
-          <w:tblCellMar>
-            <w:top w:w="0" w:type="dxa"/>
-            <w:bottom w:w="0" w:type="dxa"/>
-          </w:tblCellMar>
-        </w:tblPrEx>
         <w:trPr>
           <w:trHeight w:val="70"/>
         </w:trPr>
@@ -1078,12 +1008,6 @@
         </w:tc>
       </w:tr>
       <w:tr>
-        <w:tblPrEx>
-          <w:tblCellMar>
-            <w:top w:w="0" w:type="dxa"/>
-            <w:bottom w:w="0" w:type="dxa"/>
-          </w:tblCellMar>
-        </w:tblPrEx>
         <w:trPr>
           <w:trHeight w:val="70"/>
         </w:trPr>
@@ -1183,12 +1107,6 @@
         </w:tc>
       </w:tr>
       <w:tr>
-        <w:tblPrEx>
-          <w:tblCellMar>
-            <w:top w:w="0" w:type="dxa"/>
-            <w:bottom w:w="0" w:type="dxa"/>
-          </w:tblCellMar>
-        </w:tblPrEx>
         <w:trPr>
           <w:trHeight w:val="70"/>
         </w:trPr>
@@ -1288,12 +1206,6 @@
         </w:tc>
       </w:tr>
       <w:tr>
-        <w:tblPrEx>
-          <w:tblCellMar>
-            <w:top w:w="0" w:type="dxa"/>
-            <w:bottom w:w="0" w:type="dxa"/>
-          </w:tblCellMar>
-        </w:tblPrEx>
         <w:trPr>
           <w:trHeight w:val="70"/>
         </w:trPr>
@@ -1393,12 +1305,6 @@
         </w:tc>
       </w:tr>
       <w:tr>
-        <w:tblPrEx>
-          <w:tblCellMar>
-            <w:top w:w="0" w:type="dxa"/>
-            <w:bottom w:w="0" w:type="dxa"/>
-          </w:tblCellMar>
-        </w:tblPrEx>
         <w:trPr>
           <w:trHeight w:val="70"/>
         </w:trPr>
@@ -1498,12 +1404,6 @@
         </w:tc>
       </w:tr>
       <w:tr>
-        <w:tblPrEx>
-          <w:tblCellMar>
-            <w:top w:w="0" w:type="dxa"/>
-            <w:bottom w:w="0" w:type="dxa"/>
-          </w:tblCellMar>
-        </w:tblPrEx>
         <w:trPr>
           <w:trHeight w:val="70"/>
         </w:trPr>
@@ -1603,12 +1503,6 @@
         </w:tc>
       </w:tr>
       <w:tr>
-        <w:tblPrEx>
-          <w:tblCellMar>
-            <w:top w:w="0" w:type="dxa"/>
-            <w:bottom w:w="0" w:type="dxa"/>
-          </w:tblCellMar>
-        </w:tblPrEx>
         <w:trPr>
           <w:trHeight w:val="70"/>
         </w:trPr>
@@ -1708,12 +1602,6 @@
         </w:tc>
       </w:tr>
       <w:tr>
-        <w:tblPrEx>
-          <w:tblCellMar>
-            <w:top w:w="0" w:type="dxa"/>
-            <w:bottom w:w="0" w:type="dxa"/>
-          </w:tblCellMar>
-        </w:tblPrEx>
         <w:trPr>
           <w:trHeight w:val="70"/>
         </w:trPr>
@@ -1813,12 +1701,6 @@
         </w:tc>
       </w:tr>
       <w:tr>
-        <w:tblPrEx>
-          <w:tblCellMar>
-            <w:top w:w="0" w:type="dxa"/>
-            <w:bottom w:w="0" w:type="dxa"/>
-          </w:tblCellMar>
-        </w:tblPrEx>
         <w:trPr>
           <w:trHeight w:val="70"/>
         </w:trPr>
@@ -1850,15 +1732,7 @@
                 <w:b/>
                 <w:bCs/>
               </w:rPr>
-              <w:t xml:space="preserve">Pruebas </w:t>
-            </w:r>
-            <w:r>
-              <w:rPr>
-                <w:rFonts w:ascii="Times New Roman" w:hAnsi="Times New Roman" w:cs="Times New Roman"/>
-                <w:b/>
-                <w:bCs/>
-              </w:rPr>
-              <w:t>backend</w:t>
+              <w:t>Pruebas backend</w:t>
             </w:r>
           </w:p>
         </w:tc>
@@ -1926,12 +1800,6 @@
         </w:tc>
       </w:tr>
       <w:tr>
-        <w:tblPrEx>
-          <w:tblCellMar>
-            <w:top w:w="0" w:type="dxa"/>
-            <w:bottom w:w="0" w:type="dxa"/>
-          </w:tblCellMar>
-        </w:tblPrEx>
         <w:trPr>
           <w:trHeight w:val="70"/>
         </w:trPr>
@@ -2073,12 +1941,6 @@
         <w:gridCol w:w="4414"/>
       </w:tblGrid>
       <w:tr>
-        <w:tblPrEx>
-          <w:tblCellMar>
-            <w:top w:w="0" w:type="dxa"/>
-            <w:bottom w:w="0" w:type="dxa"/>
-          </w:tblCellMar>
-        </w:tblPrEx>
         <w:tc>
           <w:tcPr>
             <w:tcW w:w="4414" w:type="dxa"/>
@@ -2156,12 +2018,6 @@
         </w:tc>
       </w:tr>
       <w:tr>
-        <w:tblPrEx>
-          <w:tblCellMar>
-            <w:top w:w="0" w:type="dxa"/>
-            <w:bottom w:w="0" w:type="dxa"/>
-          </w:tblCellMar>
-        </w:tblPrEx>
         <w:tc>
           <w:tcPr>
             <w:tcW w:w="4414" w:type="dxa"/>
@@ -2240,12 +2096,6 @@
         </w:tc>
       </w:tr>
       <w:tr>
-        <w:tblPrEx>
-          <w:tblCellMar>
-            <w:top w:w="0" w:type="dxa"/>
-            <w:bottom w:w="0" w:type="dxa"/>
-          </w:tblCellMar>
-        </w:tblPrEx>
         <w:tc>
           <w:tcPr>
             <w:tcW w:w="4414" w:type="dxa"/>
@@ -2324,12 +2174,6 @@
         </w:tc>
       </w:tr>
       <w:tr>
-        <w:tblPrEx>
-          <w:tblCellMar>
-            <w:top w:w="0" w:type="dxa"/>
-            <w:bottom w:w="0" w:type="dxa"/>
-          </w:tblCellMar>
-        </w:tblPrEx>
         <w:tc>
           <w:tcPr>
             <w:tcW w:w="4414" w:type="dxa"/>
@@ -2404,12 +2248,6 @@
         </w:tc>
       </w:tr>
       <w:tr>
-        <w:tblPrEx>
-          <w:tblCellMar>
-            <w:top w:w="0" w:type="dxa"/>
-            <w:bottom w:w="0" w:type="dxa"/>
-          </w:tblCellMar>
-        </w:tblPrEx>
         <w:tc>
           <w:tcPr>
             <w:tcW w:w="4414" w:type="dxa"/>
@@ -2488,12 +2326,6 @@
         </w:tc>
       </w:tr>
       <w:tr>
-        <w:tblPrEx>
-          <w:tblCellMar>
-            <w:top w:w="0" w:type="dxa"/>
-            <w:bottom w:w="0" w:type="dxa"/>
-          </w:tblCellMar>
-        </w:tblPrEx>
         <w:tc>
           <w:tcPr>
             <w:tcW w:w="4414" w:type="dxa"/>
@@ -2568,12 +2400,6 @@
         </w:tc>
       </w:tr>
       <w:tr>
-        <w:tblPrEx>
-          <w:tblCellMar>
-            <w:top w:w="0" w:type="dxa"/>
-            <w:bottom w:w="0" w:type="dxa"/>
-          </w:tblCellMar>
-        </w:tblPrEx>
         <w:tc>
           <w:tcPr>
             <w:tcW w:w="4414" w:type="dxa"/>
@@ -2650,2595 +2476,6 @@
         </w:tc>
       </w:tr>
     </w:tbl>
-    <w:p>
-      <w:pPr>
-        <w:pStyle w:val="Standard"/>
-        <w:spacing w:line="480" w:lineRule="auto"/>
-        <w:jc w:val="center"/>
-        <w:rPr>
-          <w:rFonts w:ascii="Times New Roman" w:hAnsi="Times New Roman" w:cs="Times New Roman"/>
-          <w:b/>
-          <w:sz w:val="24"/>
-        </w:rPr>
-      </w:pPr>
-    </w:p>
-    <w:p>
-      <w:pPr>
-        <w:pageBreakBefore/>
-        <w:jc w:val="center"/>
-        <w:rPr>
-          <w:rFonts w:ascii="Times New Roman" w:hAnsi="Times New Roman" w:cs="Times New Roman"/>
-          <w:b/>
-          <w:sz w:val="24"/>
-        </w:rPr>
-      </w:pPr>
-      <w:r>
-        <w:rPr>
-          <w:rFonts w:ascii="Times New Roman" w:hAnsi="Times New Roman" w:cs="Times New Roman"/>
-          <w:b/>
-          <w:sz w:val="24"/>
-        </w:rPr>
-        <w:lastRenderedPageBreak/>
-        <w:t>PLANEACION DEL PRIMER SPRINT</w:t>
-      </w:r>
-    </w:p>
-    <w:tbl>
-      <w:tblPr>
-        <w:tblW w:w="10442" w:type="dxa"/>
-        <w:tblInd w:w="-605" w:type="dxa"/>
-        <w:tblCellMar>
-          <w:left w:w="10" w:type="dxa"/>
-          <w:right w:w="10" w:type="dxa"/>
-        </w:tblCellMar>
-        <w:tblLook w:val="04A0" w:firstRow="1" w:lastRow="0" w:firstColumn="1" w:lastColumn="0" w:noHBand="0" w:noVBand="1"/>
-      </w:tblPr>
-      <w:tblGrid>
-        <w:gridCol w:w="2289"/>
-        <w:gridCol w:w="1093"/>
-        <w:gridCol w:w="1613"/>
-        <w:gridCol w:w="294"/>
-        <w:gridCol w:w="1690"/>
-        <w:gridCol w:w="218"/>
-        <w:gridCol w:w="1908"/>
-        <w:gridCol w:w="1337"/>
-      </w:tblGrid>
-      <w:tr>
-        <w:tblPrEx>
-          <w:tblCellMar>
-            <w:top w:w="0" w:type="dxa"/>
-            <w:bottom w:w="0" w:type="dxa"/>
-          </w:tblCellMar>
-        </w:tblPrEx>
-        <w:trPr>
-          <w:trHeight w:val="926"/>
-        </w:trPr>
-        <w:tc>
-          <w:tcPr>
-            <w:tcW w:w="2289" w:type="dxa"/>
-            <w:tcBorders>
-              <w:top w:val="single" w:sz="4" w:space="0" w:color="000000"/>
-              <w:left w:val="single" w:sz="4" w:space="0" w:color="000000"/>
-              <w:bottom w:val="single" w:sz="4" w:space="0" w:color="000000"/>
-              <w:right w:val="single" w:sz="4" w:space="0" w:color="000000"/>
-            </w:tcBorders>
-            <w:shd w:val="clear" w:color="auto" w:fill="auto"/>
-            <w:tcMar>
-              <w:top w:w="0" w:type="dxa"/>
-              <w:left w:w="108" w:type="dxa"/>
-              <w:bottom w:w="0" w:type="dxa"/>
-              <w:right w:w="108" w:type="dxa"/>
-            </w:tcMar>
-          </w:tcPr>
-          <w:p>
-            <w:pPr>
-              <w:pStyle w:val="Standard"/>
-              <w:spacing w:after="0" w:line="480" w:lineRule="auto"/>
-              <w:jc w:val="center"/>
-              <w:rPr>
-                <w:rFonts w:ascii="Times New Roman" w:hAnsi="Times New Roman" w:cs="Times New Roman"/>
-                <w:b/>
-                <w:sz w:val="24"/>
-              </w:rPr>
-            </w:pPr>
-            <w:r>
-              <w:rPr>
-                <w:rFonts w:ascii="Times New Roman" w:hAnsi="Times New Roman" w:cs="Times New Roman"/>
-                <w:b/>
-                <w:sz w:val="24"/>
-              </w:rPr>
-              <w:t xml:space="preserve">Elementos del PB </w:t>
-            </w:r>
-          </w:p>
-        </w:tc>
-        <w:tc>
-          <w:tcPr>
-            <w:tcW w:w="1093" w:type="dxa"/>
-            <w:tcBorders>
-              <w:top w:val="single" w:sz="4" w:space="0" w:color="000000"/>
-              <w:left w:val="single" w:sz="4" w:space="0" w:color="000000"/>
-              <w:bottom w:val="single" w:sz="4" w:space="0" w:color="000000"/>
-              <w:right w:val="single" w:sz="4" w:space="0" w:color="000000"/>
-            </w:tcBorders>
-            <w:shd w:val="clear" w:color="auto" w:fill="auto"/>
-            <w:tcMar>
-              <w:top w:w="0" w:type="dxa"/>
-              <w:left w:w="108" w:type="dxa"/>
-              <w:bottom w:w="0" w:type="dxa"/>
-              <w:right w:w="108" w:type="dxa"/>
-            </w:tcMar>
-          </w:tcPr>
-          <w:p>
-            <w:pPr>
-              <w:pStyle w:val="Standard"/>
-              <w:spacing w:after="0" w:line="480" w:lineRule="auto"/>
-              <w:jc w:val="center"/>
-              <w:rPr>
-                <w:rFonts w:ascii="Times New Roman" w:hAnsi="Times New Roman" w:cs="Times New Roman"/>
-                <w:b/>
-                <w:sz w:val="24"/>
-              </w:rPr>
-            </w:pPr>
-            <w:r>
-              <w:rPr>
-                <w:rFonts w:ascii="Times New Roman" w:hAnsi="Times New Roman" w:cs="Times New Roman"/>
-                <w:b/>
-                <w:sz w:val="24"/>
-              </w:rPr>
-              <w:t>Tamaño</w:t>
-            </w:r>
-          </w:p>
-        </w:tc>
-        <w:tc>
-          <w:tcPr>
-            <w:tcW w:w="5723" w:type="dxa"/>
-            <w:gridSpan w:val="5"/>
-            <w:tcBorders>
-              <w:top w:val="single" w:sz="4" w:space="0" w:color="000000"/>
-              <w:left w:val="single" w:sz="4" w:space="0" w:color="000000"/>
-              <w:bottom w:val="single" w:sz="4" w:space="0" w:color="000000"/>
-              <w:right w:val="single" w:sz="4" w:space="0" w:color="000000"/>
-            </w:tcBorders>
-            <w:shd w:val="clear" w:color="auto" w:fill="auto"/>
-            <w:tcMar>
-              <w:top w:w="0" w:type="dxa"/>
-              <w:left w:w="108" w:type="dxa"/>
-              <w:bottom w:w="0" w:type="dxa"/>
-              <w:right w:w="108" w:type="dxa"/>
-            </w:tcMar>
-          </w:tcPr>
-          <w:p>
-            <w:pPr>
-              <w:pStyle w:val="Standard"/>
-              <w:spacing w:after="0" w:line="480" w:lineRule="auto"/>
-              <w:jc w:val="center"/>
-              <w:rPr>
-                <w:rFonts w:ascii="Times New Roman" w:hAnsi="Times New Roman" w:cs="Times New Roman"/>
-                <w:b/>
-                <w:sz w:val="24"/>
-              </w:rPr>
-            </w:pPr>
-            <w:r>
-              <w:rPr>
-                <w:rFonts w:ascii="Times New Roman" w:hAnsi="Times New Roman" w:cs="Times New Roman"/>
-                <w:b/>
-                <w:sz w:val="24"/>
-              </w:rPr>
-              <w:t>División de Tareas</w:t>
-            </w:r>
-          </w:p>
-        </w:tc>
-        <w:tc>
-          <w:tcPr>
-            <w:tcW w:w="1337" w:type="dxa"/>
-            <w:tcBorders>
-              <w:top w:val="single" w:sz="4" w:space="0" w:color="000000"/>
-              <w:left w:val="single" w:sz="4" w:space="0" w:color="000000"/>
-              <w:bottom w:val="single" w:sz="4" w:space="0" w:color="000000"/>
-              <w:right w:val="single" w:sz="4" w:space="0" w:color="000000"/>
-            </w:tcBorders>
-            <w:shd w:val="clear" w:color="auto" w:fill="auto"/>
-            <w:tcMar>
-              <w:top w:w="0" w:type="dxa"/>
-              <w:left w:w="108" w:type="dxa"/>
-              <w:bottom w:w="0" w:type="dxa"/>
-              <w:right w:w="108" w:type="dxa"/>
-            </w:tcMar>
-          </w:tcPr>
-          <w:p>
-            <w:pPr>
-              <w:pStyle w:val="Standard"/>
-              <w:tabs>
-                <w:tab w:val="left" w:pos="271"/>
-              </w:tabs>
-              <w:spacing w:after="0" w:line="480" w:lineRule="auto"/>
-              <w:rPr>
-                <w:rFonts w:ascii="Times New Roman" w:hAnsi="Times New Roman" w:cs="Times New Roman"/>
-                <w:b/>
-                <w:sz w:val="24"/>
-              </w:rPr>
-            </w:pPr>
-            <w:r>
-              <w:rPr>
-                <w:rFonts w:ascii="Times New Roman" w:hAnsi="Times New Roman" w:cs="Times New Roman"/>
-                <w:b/>
-                <w:sz w:val="24"/>
-              </w:rPr>
-              <w:tab/>
-              <w:t xml:space="preserve">Horas Estimadas </w:t>
-            </w:r>
-          </w:p>
-        </w:tc>
-      </w:tr>
-      <w:tr>
-        <w:tblPrEx>
-          <w:tblCellMar>
-            <w:top w:w="0" w:type="dxa"/>
-            <w:bottom w:w="0" w:type="dxa"/>
-          </w:tblCellMar>
-        </w:tblPrEx>
-        <w:trPr>
-          <w:trHeight w:val="834"/>
-        </w:trPr>
-        <w:tc>
-          <w:tcPr>
-            <w:tcW w:w="2289" w:type="dxa"/>
-            <w:tcBorders>
-              <w:top w:val="single" w:sz="4" w:space="0" w:color="000000"/>
-              <w:left w:val="single" w:sz="4" w:space="0" w:color="000000"/>
-              <w:bottom w:val="single" w:sz="4" w:space="0" w:color="000000"/>
-              <w:right w:val="single" w:sz="4" w:space="0" w:color="000000"/>
-            </w:tcBorders>
-            <w:shd w:val="clear" w:color="auto" w:fill="auto"/>
-            <w:tcMar>
-              <w:top w:w="0" w:type="dxa"/>
-              <w:left w:w="108" w:type="dxa"/>
-              <w:bottom w:w="0" w:type="dxa"/>
-              <w:right w:w="108" w:type="dxa"/>
-            </w:tcMar>
-          </w:tcPr>
-          <w:p>
-            <w:pPr>
-              <w:pStyle w:val="Sinespaciado"/>
-              <w:rPr>
-                <w:rFonts w:ascii="Times New Roman" w:hAnsi="Times New Roman" w:cs="Times New Roman"/>
-              </w:rPr>
-            </w:pPr>
-            <w:r>
-              <w:rPr>
-                <w:rFonts w:ascii="Times New Roman" w:hAnsi="Times New Roman" w:cs="Times New Roman"/>
-              </w:rPr>
-              <w:t>Definir la arquitectura de la aplicación</w:t>
-            </w:r>
-          </w:p>
-        </w:tc>
-        <w:tc>
-          <w:tcPr>
-            <w:tcW w:w="1093" w:type="dxa"/>
-            <w:tcBorders>
-              <w:top w:val="single" w:sz="4" w:space="0" w:color="000000"/>
-              <w:left w:val="single" w:sz="4" w:space="0" w:color="000000"/>
-              <w:bottom w:val="single" w:sz="4" w:space="0" w:color="000000"/>
-              <w:right w:val="single" w:sz="4" w:space="0" w:color="000000"/>
-            </w:tcBorders>
-            <w:shd w:val="clear" w:color="auto" w:fill="auto"/>
-            <w:tcMar>
-              <w:top w:w="0" w:type="dxa"/>
-              <w:left w:w="108" w:type="dxa"/>
-              <w:bottom w:w="0" w:type="dxa"/>
-              <w:right w:w="108" w:type="dxa"/>
-            </w:tcMar>
-          </w:tcPr>
-          <w:p>
-            <w:pPr>
-              <w:pStyle w:val="Sinespaciado"/>
-              <w:jc w:val="center"/>
-              <w:rPr>
-                <w:rFonts w:ascii="Times New Roman" w:hAnsi="Times New Roman" w:cs="Times New Roman"/>
-              </w:rPr>
-            </w:pPr>
-            <w:r>
-              <w:rPr>
-                <w:rFonts w:ascii="Times New Roman" w:hAnsi="Times New Roman" w:cs="Times New Roman"/>
-              </w:rPr>
-              <w:t>100</w:t>
-            </w:r>
-          </w:p>
-        </w:tc>
-        <w:tc>
-          <w:tcPr>
-            <w:tcW w:w="1613" w:type="dxa"/>
-            <w:tcBorders>
-              <w:top w:val="single" w:sz="4" w:space="0" w:color="000000"/>
-              <w:left w:val="single" w:sz="4" w:space="0" w:color="000000"/>
-              <w:bottom w:val="single" w:sz="4" w:space="0" w:color="000000"/>
-              <w:right w:val="single" w:sz="4" w:space="0" w:color="000000"/>
-            </w:tcBorders>
-            <w:shd w:val="clear" w:color="auto" w:fill="auto"/>
-            <w:tcMar>
-              <w:top w:w="0" w:type="dxa"/>
-              <w:left w:w="108" w:type="dxa"/>
-              <w:bottom w:w="0" w:type="dxa"/>
-              <w:right w:w="108" w:type="dxa"/>
-            </w:tcMar>
-          </w:tcPr>
-          <w:p>
-            <w:pPr>
-              <w:pStyle w:val="Sinespaciado"/>
-              <w:rPr>
-                <w:rFonts w:ascii="Times New Roman" w:hAnsi="Times New Roman" w:cs="Times New Roman"/>
-              </w:rPr>
-            </w:pPr>
-            <w:r>
-              <w:rPr>
-                <w:rFonts w:ascii="Times New Roman" w:hAnsi="Times New Roman" w:cs="Times New Roman"/>
-              </w:rPr>
-              <w:t>Definir ambiente de desarrollo Horas 5</w:t>
-            </w:r>
-          </w:p>
-        </w:tc>
-        <w:tc>
-          <w:tcPr>
-            <w:tcW w:w="1984" w:type="dxa"/>
-            <w:gridSpan w:val="2"/>
-            <w:tcBorders>
-              <w:top w:val="single" w:sz="4" w:space="0" w:color="000000"/>
-              <w:left w:val="single" w:sz="4" w:space="0" w:color="000000"/>
-              <w:bottom w:val="single" w:sz="4" w:space="0" w:color="000000"/>
-              <w:right w:val="single" w:sz="4" w:space="0" w:color="000000"/>
-            </w:tcBorders>
-            <w:shd w:val="clear" w:color="auto" w:fill="auto"/>
-            <w:tcMar>
-              <w:top w:w="0" w:type="dxa"/>
-              <w:left w:w="108" w:type="dxa"/>
-              <w:bottom w:w="0" w:type="dxa"/>
-              <w:right w:w="108" w:type="dxa"/>
-            </w:tcMar>
-          </w:tcPr>
-          <w:p>
-            <w:pPr>
-              <w:pStyle w:val="Sinespaciado"/>
-              <w:rPr>
-                <w:rFonts w:ascii="Times New Roman" w:hAnsi="Times New Roman" w:cs="Times New Roman"/>
-              </w:rPr>
-            </w:pPr>
-            <w:r>
-              <w:rPr>
-                <w:rFonts w:ascii="Times New Roman" w:hAnsi="Times New Roman" w:cs="Times New Roman"/>
-              </w:rPr>
-              <w:t>Definir el servidor Horas 2</w:t>
-            </w:r>
-          </w:p>
-        </w:tc>
-        <w:tc>
-          <w:tcPr>
-            <w:tcW w:w="2126" w:type="dxa"/>
-            <w:gridSpan w:val="2"/>
-            <w:tcBorders>
-              <w:top w:val="single" w:sz="4" w:space="0" w:color="000000"/>
-              <w:left w:val="single" w:sz="4" w:space="0" w:color="000000"/>
-              <w:bottom w:val="single" w:sz="4" w:space="0" w:color="000000"/>
-              <w:right w:val="single" w:sz="4" w:space="0" w:color="000000"/>
-            </w:tcBorders>
-            <w:shd w:val="clear" w:color="auto" w:fill="auto"/>
-            <w:tcMar>
-              <w:top w:w="0" w:type="dxa"/>
-              <w:left w:w="108" w:type="dxa"/>
-              <w:bottom w:w="0" w:type="dxa"/>
-              <w:right w:w="108" w:type="dxa"/>
-            </w:tcMar>
-          </w:tcPr>
-          <w:p>
-            <w:pPr>
-              <w:pStyle w:val="Sinespaciado"/>
-              <w:rPr>
-                <w:rFonts w:ascii="Times New Roman" w:hAnsi="Times New Roman" w:cs="Times New Roman"/>
-              </w:rPr>
-            </w:pPr>
-            <w:r>
-              <w:rPr>
-                <w:rFonts w:ascii="Times New Roman" w:hAnsi="Times New Roman" w:cs="Times New Roman"/>
-              </w:rPr>
-              <w:t xml:space="preserve">Definir protocolos de comunicación Horas 2 </w:t>
-            </w:r>
-          </w:p>
-          <w:p>
-            <w:pPr>
-              <w:pStyle w:val="Sinespaciado"/>
-              <w:rPr>
-                <w:rFonts w:ascii="Times New Roman" w:hAnsi="Times New Roman" w:cs="Times New Roman"/>
-              </w:rPr>
-            </w:pPr>
-          </w:p>
-        </w:tc>
-        <w:tc>
-          <w:tcPr>
-            <w:tcW w:w="1337" w:type="dxa"/>
-            <w:tcBorders>
-              <w:top w:val="single" w:sz="4" w:space="0" w:color="000000"/>
-              <w:left w:val="single" w:sz="4" w:space="0" w:color="000000"/>
-              <w:bottom w:val="single" w:sz="4" w:space="0" w:color="000000"/>
-              <w:right w:val="single" w:sz="4" w:space="0" w:color="000000"/>
-            </w:tcBorders>
-            <w:shd w:val="clear" w:color="auto" w:fill="auto"/>
-            <w:tcMar>
-              <w:top w:w="0" w:type="dxa"/>
-              <w:left w:w="108" w:type="dxa"/>
-              <w:bottom w:w="0" w:type="dxa"/>
-              <w:right w:w="108" w:type="dxa"/>
-            </w:tcMar>
-          </w:tcPr>
-          <w:p>
-            <w:pPr>
-              <w:pStyle w:val="Sinespaciado"/>
-              <w:jc w:val="center"/>
-              <w:rPr>
-                <w:rFonts w:ascii="Times New Roman" w:hAnsi="Times New Roman" w:cs="Times New Roman"/>
-              </w:rPr>
-            </w:pPr>
-            <w:r>
-              <w:rPr>
-                <w:rFonts w:ascii="Times New Roman" w:hAnsi="Times New Roman" w:cs="Times New Roman"/>
-              </w:rPr>
-              <w:t>9</w:t>
-            </w:r>
-          </w:p>
-        </w:tc>
-      </w:tr>
-      <w:tr>
-        <w:tblPrEx>
-          <w:tblCellMar>
-            <w:top w:w="0" w:type="dxa"/>
-            <w:bottom w:w="0" w:type="dxa"/>
-          </w:tblCellMar>
-        </w:tblPrEx>
-        <w:trPr>
-          <w:trHeight w:val="434"/>
-        </w:trPr>
-        <w:tc>
-          <w:tcPr>
-            <w:tcW w:w="2289" w:type="dxa"/>
-            <w:tcBorders>
-              <w:top w:val="single" w:sz="4" w:space="0" w:color="000000"/>
-              <w:left w:val="single" w:sz="4" w:space="0" w:color="000000"/>
-              <w:bottom w:val="single" w:sz="4" w:space="0" w:color="000000"/>
-              <w:right w:val="single" w:sz="4" w:space="0" w:color="000000"/>
-            </w:tcBorders>
-            <w:shd w:val="clear" w:color="auto" w:fill="auto"/>
-            <w:tcMar>
-              <w:top w:w="0" w:type="dxa"/>
-              <w:left w:w="108" w:type="dxa"/>
-              <w:bottom w:w="0" w:type="dxa"/>
-              <w:right w:w="108" w:type="dxa"/>
-            </w:tcMar>
-          </w:tcPr>
-          <w:p>
-            <w:pPr>
-              <w:pStyle w:val="Sinespaciado"/>
-              <w:rPr>
-                <w:rFonts w:ascii="Times New Roman" w:hAnsi="Times New Roman" w:cs="Times New Roman"/>
-              </w:rPr>
-            </w:pPr>
-            <w:r>
-              <w:rPr>
-                <w:rFonts w:ascii="Times New Roman" w:hAnsi="Times New Roman" w:cs="Times New Roman"/>
-              </w:rPr>
-              <w:t>Creación del repositorio</w:t>
-            </w:r>
-          </w:p>
-        </w:tc>
-        <w:tc>
-          <w:tcPr>
-            <w:tcW w:w="1093" w:type="dxa"/>
-            <w:tcBorders>
-              <w:top w:val="single" w:sz="4" w:space="0" w:color="000000"/>
-              <w:left w:val="single" w:sz="4" w:space="0" w:color="000000"/>
-              <w:bottom w:val="single" w:sz="4" w:space="0" w:color="000000"/>
-              <w:right w:val="single" w:sz="4" w:space="0" w:color="000000"/>
-            </w:tcBorders>
-            <w:shd w:val="clear" w:color="auto" w:fill="auto"/>
-            <w:tcMar>
-              <w:top w:w="0" w:type="dxa"/>
-              <w:left w:w="108" w:type="dxa"/>
-              <w:bottom w:w="0" w:type="dxa"/>
-              <w:right w:w="108" w:type="dxa"/>
-            </w:tcMar>
-          </w:tcPr>
-          <w:p>
-            <w:pPr>
-              <w:pStyle w:val="Sinespaciado"/>
-              <w:jc w:val="center"/>
-              <w:rPr>
-                <w:rFonts w:ascii="Times New Roman" w:hAnsi="Times New Roman" w:cs="Times New Roman"/>
-              </w:rPr>
-            </w:pPr>
-            <w:r>
-              <w:rPr>
-                <w:rFonts w:ascii="Times New Roman" w:hAnsi="Times New Roman" w:cs="Times New Roman"/>
-              </w:rPr>
-              <w:t>2</w:t>
-            </w:r>
-          </w:p>
-        </w:tc>
-        <w:tc>
-          <w:tcPr>
-            <w:tcW w:w="1907" w:type="dxa"/>
-            <w:gridSpan w:val="2"/>
-            <w:tcBorders>
-              <w:top w:val="single" w:sz="4" w:space="0" w:color="000000"/>
-              <w:left w:val="single" w:sz="4" w:space="0" w:color="000000"/>
-              <w:bottom w:val="single" w:sz="4" w:space="0" w:color="000000"/>
-              <w:right w:val="single" w:sz="4" w:space="0" w:color="000000"/>
-            </w:tcBorders>
-            <w:shd w:val="clear" w:color="auto" w:fill="auto"/>
-            <w:tcMar>
-              <w:top w:w="0" w:type="dxa"/>
-              <w:left w:w="108" w:type="dxa"/>
-              <w:bottom w:w="0" w:type="dxa"/>
-              <w:right w:w="108" w:type="dxa"/>
-            </w:tcMar>
-          </w:tcPr>
-          <w:p>
-            <w:pPr>
-              <w:pStyle w:val="Sinespaciado"/>
-              <w:rPr>
-                <w:rFonts w:ascii="Times New Roman" w:hAnsi="Times New Roman" w:cs="Times New Roman"/>
-              </w:rPr>
-            </w:pPr>
-            <w:r>
-              <w:rPr>
-                <w:rFonts w:ascii="Times New Roman" w:hAnsi="Times New Roman" w:cs="Times New Roman"/>
-              </w:rPr>
-              <w:t>Crear la cuenta en la página GitHub</w:t>
-            </w:r>
-          </w:p>
-          <w:p>
-            <w:pPr>
-              <w:pStyle w:val="Sinespaciado"/>
-              <w:rPr>
-                <w:rFonts w:ascii="Times New Roman" w:hAnsi="Times New Roman" w:cs="Times New Roman"/>
-              </w:rPr>
-            </w:pPr>
-            <w:r>
-              <w:rPr>
-                <w:rFonts w:ascii="Times New Roman" w:hAnsi="Times New Roman" w:cs="Times New Roman"/>
-              </w:rPr>
-              <w:t>Horas 0.2</w:t>
-            </w:r>
-          </w:p>
-        </w:tc>
-        <w:tc>
-          <w:tcPr>
-            <w:tcW w:w="1908" w:type="dxa"/>
-            <w:gridSpan w:val="2"/>
-            <w:tcBorders>
-              <w:top w:val="single" w:sz="4" w:space="0" w:color="000000"/>
-              <w:left w:val="single" w:sz="4" w:space="0" w:color="000000"/>
-              <w:bottom w:val="single" w:sz="4" w:space="0" w:color="000000"/>
-              <w:right w:val="single" w:sz="4" w:space="0" w:color="000000"/>
-            </w:tcBorders>
-            <w:shd w:val="clear" w:color="auto" w:fill="auto"/>
-            <w:tcMar>
-              <w:top w:w="0" w:type="dxa"/>
-              <w:left w:w="108" w:type="dxa"/>
-              <w:bottom w:w="0" w:type="dxa"/>
-              <w:right w:w="108" w:type="dxa"/>
-            </w:tcMar>
-          </w:tcPr>
-          <w:p>
-            <w:pPr>
-              <w:pStyle w:val="Sinespaciado"/>
-              <w:rPr>
-                <w:rFonts w:ascii="Times New Roman" w:hAnsi="Times New Roman" w:cs="Times New Roman"/>
-              </w:rPr>
-            </w:pPr>
-            <w:r>
-              <w:rPr>
-                <w:rFonts w:ascii="Times New Roman" w:hAnsi="Times New Roman" w:cs="Times New Roman"/>
-              </w:rPr>
-              <w:t>Crear el repositorio</w:t>
-            </w:r>
-          </w:p>
-          <w:p>
-            <w:pPr>
-              <w:pStyle w:val="Sinespaciado"/>
-              <w:rPr>
-                <w:rFonts w:ascii="Times New Roman" w:hAnsi="Times New Roman" w:cs="Times New Roman"/>
-              </w:rPr>
-            </w:pPr>
-            <w:r>
-              <w:rPr>
-                <w:rFonts w:ascii="Times New Roman" w:hAnsi="Times New Roman" w:cs="Times New Roman"/>
-              </w:rPr>
-              <w:t>Horas 0.4</w:t>
-            </w:r>
-          </w:p>
-        </w:tc>
-        <w:tc>
-          <w:tcPr>
-            <w:tcW w:w="1908" w:type="dxa"/>
-            <w:tcBorders>
-              <w:top w:val="single" w:sz="4" w:space="0" w:color="000000"/>
-              <w:left w:val="single" w:sz="4" w:space="0" w:color="000000"/>
-              <w:bottom w:val="single" w:sz="4" w:space="0" w:color="000000"/>
-              <w:right w:val="single" w:sz="4" w:space="0" w:color="000000"/>
-            </w:tcBorders>
-            <w:shd w:val="clear" w:color="auto" w:fill="auto"/>
-            <w:tcMar>
-              <w:top w:w="0" w:type="dxa"/>
-              <w:left w:w="108" w:type="dxa"/>
-              <w:bottom w:w="0" w:type="dxa"/>
-              <w:right w:w="108" w:type="dxa"/>
-            </w:tcMar>
-          </w:tcPr>
-          <w:p>
-            <w:pPr>
-              <w:pStyle w:val="Sinespaciado"/>
-              <w:rPr>
-                <w:rFonts w:ascii="Times New Roman" w:hAnsi="Times New Roman" w:cs="Times New Roman"/>
-              </w:rPr>
-            </w:pPr>
-            <w:r>
-              <w:rPr>
-                <w:rFonts w:ascii="Times New Roman" w:hAnsi="Times New Roman" w:cs="Times New Roman"/>
-              </w:rPr>
-              <w:t>Compartir el repositorio  con el grupo de trabajo</w:t>
-            </w:r>
-          </w:p>
-          <w:p>
-            <w:pPr>
-              <w:pStyle w:val="Sinespaciado"/>
-              <w:rPr>
-                <w:rFonts w:ascii="Times New Roman" w:hAnsi="Times New Roman" w:cs="Times New Roman"/>
-              </w:rPr>
-            </w:pPr>
-            <w:r>
-              <w:rPr>
-                <w:rFonts w:ascii="Times New Roman" w:hAnsi="Times New Roman" w:cs="Times New Roman"/>
-              </w:rPr>
-              <w:t>Horas 0.4</w:t>
-            </w:r>
-          </w:p>
-        </w:tc>
-        <w:tc>
-          <w:tcPr>
-            <w:tcW w:w="1337" w:type="dxa"/>
-            <w:tcBorders>
-              <w:top w:val="single" w:sz="4" w:space="0" w:color="000000"/>
-              <w:left w:val="single" w:sz="4" w:space="0" w:color="000000"/>
-              <w:bottom w:val="single" w:sz="4" w:space="0" w:color="000000"/>
-              <w:right w:val="single" w:sz="4" w:space="0" w:color="000000"/>
-            </w:tcBorders>
-            <w:shd w:val="clear" w:color="auto" w:fill="auto"/>
-            <w:tcMar>
-              <w:top w:w="0" w:type="dxa"/>
-              <w:left w:w="108" w:type="dxa"/>
-              <w:bottom w:w="0" w:type="dxa"/>
-              <w:right w:w="108" w:type="dxa"/>
-            </w:tcMar>
-          </w:tcPr>
-          <w:p>
-            <w:pPr>
-              <w:pStyle w:val="Sinespaciado"/>
-              <w:jc w:val="center"/>
-              <w:rPr>
-                <w:rFonts w:ascii="Times New Roman" w:hAnsi="Times New Roman" w:cs="Times New Roman"/>
-              </w:rPr>
-            </w:pPr>
-            <w:r>
-              <w:rPr>
-                <w:rFonts w:ascii="Times New Roman" w:hAnsi="Times New Roman" w:cs="Times New Roman"/>
-              </w:rPr>
-              <w:t>1</w:t>
-            </w:r>
-          </w:p>
-        </w:tc>
-      </w:tr>
-      <w:tr>
-        <w:tblPrEx>
-          <w:tblCellMar>
-            <w:top w:w="0" w:type="dxa"/>
-            <w:bottom w:w="0" w:type="dxa"/>
-          </w:tblCellMar>
-        </w:tblPrEx>
-        <w:trPr>
-          <w:trHeight w:val="423"/>
-        </w:trPr>
-        <w:tc>
-          <w:tcPr>
-            <w:tcW w:w="2289" w:type="dxa"/>
-            <w:tcBorders>
-              <w:top w:val="single" w:sz="4" w:space="0" w:color="000000"/>
-              <w:left w:val="single" w:sz="4" w:space="0" w:color="000000"/>
-              <w:bottom w:val="single" w:sz="4" w:space="0" w:color="000000"/>
-              <w:right w:val="single" w:sz="4" w:space="0" w:color="000000"/>
-            </w:tcBorders>
-            <w:shd w:val="clear" w:color="auto" w:fill="auto"/>
-            <w:tcMar>
-              <w:top w:w="0" w:type="dxa"/>
-              <w:left w:w="108" w:type="dxa"/>
-              <w:bottom w:w="0" w:type="dxa"/>
-              <w:right w:w="108" w:type="dxa"/>
-            </w:tcMar>
-          </w:tcPr>
-          <w:p>
-            <w:pPr>
-              <w:pStyle w:val="Sinespaciado"/>
-              <w:rPr>
-                <w:rFonts w:ascii="Times New Roman" w:hAnsi="Times New Roman" w:cs="Times New Roman"/>
-              </w:rPr>
-            </w:pPr>
-            <w:r>
-              <w:rPr>
-                <w:rFonts w:ascii="Times New Roman" w:hAnsi="Times New Roman" w:cs="Times New Roman"/>
-              </w:rPr>
-              <w:t>Diseñar la interfaz de la aplicación</w:t>
-            </w:r>
-          </w:p>
-        </w:tc>
-        <w:tc>
-          <w:tcPr>
-            <w:tcW w:w="1093" w:type="dxa"/>
-            <w:tcBorders>
-              <w:top w:val="single" w:sz="4" w:space="0" w:color="000000"/>
-              <w:left w:val="single" w:sz="4" w:space="0" w:color="000000"/>
-              <w:bottom w:val="single" w:sz="4" w:space="0" w:color="000000"/>
-              <w:right w:val="single" w:sz="4" w:space="0" w:color="000000"/>
-            </w:tcBorders>
-            <w:shd w:val="clear" w:color="auto" w:fill="auto"/>
-            <w:tcMar>
-              <w:top w:w="0" w:type="dxa"/>
-              <w:left w:w="108" w:type="dxa"/>
-              <w:bottom w:w="0" w:type="dxa"/>
-              <w:right w:w="108" w:type="dxa"/>
-            </w:tcMar>
-          </w:tcPr>
-          <w:p>
-            <w:pPr>
-              <w:pStyle w:val="Sinespaciado"/>
-              <w:jc w:val="center"/>
-              <w:rPr>
-                <w:rFonts w:ascii="Times New Roman" w:hAnsi="Times New Roman" w:cs="Times New Roman"/>
-              </w:rPr>
-            </w:pPr>
-            <w:r>
-              <w:rPr>
-                <w:rFonts w:ascii="Times New Roman" w:hAnsi="Times New Roman" w:cs="Times New Roman"/>
-              </w:rPr>
-              <w:t>20</w:t>
-            </w:r>
-          </w:p>
-        </w:tc>
-        <w:tc>
-          <w:tcPr>
-            <w:tcW w:w="5723" w:type="dxa"/>
-            <w:gridSpan w:val="5"/>
-            <w:tcBorders>
-              <w:top w:val="single" w:sz="4" w:space="0" w:color="000000"/>
-              <w:left w:val="single" w:sz="4" w:space="0" w:color="000000"/>
-              <w:bottom w:val="single" w:sz="4" w:space="0" w:color="000000"/>
-              <w:right w:val="single" w:sz="4" w:space="0" w:color="000000"/>
-            </w:tcBorders>
-            <w:shd w:val="clear" w:color="auto" w:fill="auto"/>
-            <w:tcMar>
-              <w:top w:w="0" w:type="dxa"/>
-              <w:left w:w="108" w:type="dxa"/>
-              <w:bottom w:w="0" w:type="dxa"/>
-              <w:right w:w="108" w:type="dxa"/>
-            </w:tcMar>
-          </w:tcPr>
-          <w:p>
-            <w:pPr>
-              <w:pStyle w:val="Sinespaciado"/>
-              <w:rPr>
-                <w:rFonts w:ascii="Times New Roman" w:hAnsi="Times New Roman" w:cs="Times New Roman"/>
-              </w:rPr>
-            </w:pPr>
-            <w:r>
-              <w:rPr>
-                <w:rFonts w:ascii="Times New Roman" w:hAnsi="Times New Roman" w:cs="Times New Roman"/>
-              </w:rPr>
-              <w:t>Diseño gráfico físico Horas 7</w:t>
-            </w:r>
-          </w:p>
-          <w:p>
-            <w:pPr>
-              <w:pStyle w:val="Sinespaciado"/>
-              <w:rPr>
-                <w:rFonts w:ascii="Times New Roman" w:hAnsi="Times New Roman" w:cs="Times New Roman"/>
-              </w:rPr>
-            </w:pPr>
-            <w:r>
-              <w:rPr>
-                <w:rFonts w:ascii="Times New Roman" w:hAnsi="Times New Roman" w:cs="Times New Roman"/>
-              </w:rPr>
-              <w:t>Planeación de la interactividad (Usabilidad) Horas 10</w:t>
-            </w:r>
-          </w:p>
-          <w:p>
-            <w:pPr>
-              <w:pStyle w:val="Sinespaciado"/>
-              <w:rPr>
-                <w:rFonts w:ascii="Times New Roman" w:hAnsi="Times New Roman" w:cs="Times New Roman"/>
-              </w:rPr>
-            </w:pPr>
-            <w:r>
-              <w:rPr>
-                <w:rFonts w:ascii="Times New Roman" w:hAnsi="Times New Roman" w:cs="Times New Roman"/>
-              </w:rPr>
-              <w:t>Desarrollo del prototipado Horas 15</w:t>
-            </w:r>
-          </w:p>
-          <w:p>
-            <w:pPr>
-              <w:pStyle w:val="Sinespaciado"/>
-              <w:rPr>
-                <w:rFonts w:ascii="Times New Roman" w:hAnsi="Times New Roman" w:cs="Times New Roman"/>
-              </w:rPr>
-            </w:pPr>
-          </w:p>
-        </w:tc>
-        <w:tc>
-          <w:tcPr>
-            <w:tcW w:w="1337" w:type="dxa"/>
-            <w:tcBorders>
-              <w:top w:val="single" w:sz="4" w:space="0" w:color="000000"/>
-              <w:left w:val="single" w:sz="4" w:space="0" w:color="000000"/>
-              <w:bottom w:val="single" w:sz="4" w:space="0" w:color="000000"/>
-              <w:right w:val="single" w:sz="4" w:space="0" w:color="000000"/>
-            </w:tcBorders>
-            <w:shd w:val="clear" w:color="auto" w:fill="auto"/>
-            <w:tcMar>
-              <w:top w:w="0" w:type="dxa"/>
-              <w:left w:w="108" w:type="dxa"/>
-              <w:bottom w:w="0" w:type="dxa"/>
-              <w:right w:w="108" w:type="dxa"/>
-            </w:tcMar>
-          </w:tcPr>
-          <w:p>
-            <w:pPr>
-              <w:pStyle w:val="Sinespaciado"/>
-              <w:jc w:val="center"/>
-              <w:rPr>
-                <w:rFonts w:ascii="Times New Roman" w:hAnsi="Times New Roman" w:cs="Times New Roman"/>
-              </w:rPr>
-            </w:pPr>
-            <w:r>
-              <w:rPr>
-                <w:rFonts w:ascii="Times New Roman" w:hAnsi="Times New Roman" w:cs="Times New Roman"/>
-              </w:rPr>
-              <w:t>32</w:t>
-            </w:r>
-          </w:p>
-        </w:tc>
-      </w:tr>
-      <w:tr>
-        <w:tblPrEx>
-          <w:tblCellMar>
-            <w:top w:w="0" w:type="dxa"/>
-            <w:bottom w:w="0" w:type="dxa"/>
-          </w:tblCellMar>
-        </w:tblPrEx>
-        <w:trPr>
-          <w:trHeight w:val="423"/>
-        </w:trPr>
-        <w:tc>
-          <w:tcPr>
-            <w:tcW w:w="2289" w:type="dxa"/>
-            <w:tcBorders>
-              <w:top w:val="single" w:sz="4" w:space="0" w:color="000000"/>
-              <w:left w:val="single" w:sz="4" w:space="0" w:color="000000"/>
-              <w:bottom w:val="single" w:sz="4" w:space="0" w:color="000000"/>
-              <w:right w:val="single" w:sz="4" w:space="0" w:color="000000"/>
-            </w:tcBorders>
-            <w:shd w:val="clear" w:color="auto" w:fill="auto"/>
-            <w:tcMar>
-              <w:top w:w="0" w:type="dxa"/>
-              <w:left w:w="108" w:type="dxa"/>
-              <w:bottom w:w="0" w:type="dxa"/>
-              <w:right w:w="108" w:type="dxa"/>
-            </w:tcMar>
-          </w:tcPr>
-          <w:p>
-            <w:pPr>
-              <w:pStyle w:val="Standard"/>
-              <w:spacing w:after="0" w:line="240" w:lineRule="auto"/>
-            </w:pPr>
-            <w:r>
-              <w:rPr>
-                <w:rFonts w:ascii="Times New Roman" w:hAnsi="Times New Roman" w:cs="Times New Roman"/>
-                <w:bCs/>
-              </w:rPr>
-              <w:t>Configuración del ambiente de desarrollo</w:t>
-            </w:r>
-          </w:p>
-        </w:tc>
-        <w:tc>
-          <w:tcPr>
-            <w:tcW w:w="1093" w:type="dxa"/>
-            <w:tcBorders>
-              <w:top w:val="single" w:sz="4" w:space="0" w:color="000000"/>
-              <w:left w:val="single" w:sz="4" w:space="0" w:color="000000"/>
-              <w:bottom w:val="single" w:sz="4" w:space="0" w:color="000000"/>
-              <w:right w:val="single" w:sz="4" w:space="0" w:color="000000"/>
-            </w:tcBorders>
-            <w:shd w:val="clear" w:color="auto" w:fill="auto"/>
-            <w:tcMar>
-              <w:top w:w="0" w:type="dxa"/>
-              <w:left w:w="108" w:type="dxa"/>
-              <w:bottom w:w="0" w:type="dxa"/>
-              <w:right w:w="108" w:type="dxa"/>
-            </w:tcMar>
-          </w:tcPr>
-          <w:p>
-            <w:pPr>
-              <w:pStyle w:val="Sinespaciado"/>
-              <w:jc w:val="center"/>
-              <w:rPr>
-                <w:rFonts w:ascii="Times New Roman" w:hAnsi="Times New Roman" w:cs="Times New Roman"/>
-              </w:rPr>
-            </w:pPr>
-            <w:r>
-              <w:rPr>
-                <w:rFonts w:ascii="Times New Roman" w:hAnsi="Times New Roman" w:cs="Times New Roman"/>
-              </w:rPr>
-              <w:t>1</w:t>
-            </w:r>
-          </w:p>
-        </w:tc>
-        <w:tc>
-          <w:tcPr>
-            <w:tcW w:w="5723" w:type="dxa"/>
-            <w:gridSpan w:val="5"/>
-            <w:tcBorders>
-              <w:top w:val="single" w:sz="4" w:space="0" w:color="000000"/>
-              <w:left w:val="single" w:sz="4" w:space="0" w:color="000000"/>
-              <w:bottom w:val="single" w:sz="4" w:space="0" w:color="000000"/>
-              <w:right w:val="single" w:sz="4" w:space="0" w:color="000000"/>
-            </w:tcBorders>
-            <w:shd w:val="clear" w:color="auto" w:fill="auto"/>
-            <w:tcMar>
-              <w:top w:w="0" w:type="dxa"/>
-              <w:left w:w="108" w:type="dxa"/>
-              <w:bottom w:w="0" w:type="dxa"/>
-              <w:right w:w="108" w:type="dxa"/>
-            </w:tcMar>
-          </w:tcPr>
-          <w:p>
-            <w:pPr>
-              <w:pStyle w:val="Sinespaciado"/>
-              <w:rPr>
-                <w:rFonts w:ascii="Times New Roman" w:hAnsi="Times New Roman" w:cs="Times New Roman"/>
-              </w:rPr>
-            </w:pPr>
-            <w:r>
-              <w:rPr>
-                <w:rFonts w:ascii="Times New Roman" w:hAnsi="Times New Roman" w:cs="Times New Roman"/>
-              </w:rPr>
-              <w:t>Instalar lenguajes de programación orientados al desarrollo web Horas 5</w:t>
-            </w:r>
-          </w:p>
-          <w:p>
-            <w:pPr>
-              <w:pStyle w:val="Sinespaciado"/>
-              <w:rPr>
-                <w:rFonts w:ascii="Times New Roman" w:hAnsi="Times New Roman" w:cs="Times New Roman"/>
-              </w:rPr>
-            </w:pPr>
-            <w:r>
-              <w:rPr>
-                <w:rFonts w:ascii="Times New Roman" w:hAnsi="Times New Roman" w:cs="Times New Roman"/>
-              </w:rPr>
-              <w:t>Instalar IDEs de desarrollo Horas 2</w:t>
-            </w:r>
-          </w:p>
-          <w:p>
-            <w:pPr>
-              <w:pStyle w:val="Sinespaciado"/>
-              <w:rPr>
-                <w:rFonts w:ascii="Times New Roman" w:hAnsi="Times New Roman" w:cs="Times New Roman"/>
-              </w:rPr>
-            </w:pPr>
-            <w:r>
-              <w:rPr>
-                <w:rFonts w:ascii="Times New Roman" w:hAnsi="Times New Roman" w:cs="Times New Roman"/>
-              </w:rPr>
-              <w:t>Instalar frameworks Horas 4</w:t>
-            </w:r>
-          </w:p>
-        </w:tc>
-        <w:tc>
-          <w:tcPr>
-            <w:tcW w:w="1337" w:type="dxa"/>
-            <w:tcBorders>
-              <w:top w:val="single" w:sz="4" w:space="0" w:color="000000"/>
-              <w:left w:val="single" w:sz="4" w:space="0" w:color="000000"/>
-              <w:bottom w:val="single" w:sz="4" w:space="0" w:color="000000"/>
-              <w:right w:val="single" w:sz="4" w:space="0" w:color="000000"/>
-            </w:tcBorders>
-            <w:shd w:val="clear" w:color="auto" w:fill="auto"/>
-            <w:tcMar>
-              <w:top w:w="0" w:type="dxa"/>
-              <w:left w:w="108" w:type="dxa"/>
-              <w:bottom w:w="0" w:type="dxa"/>
-              <w:right w:w="108" w:type="dxa"/>
-            </w:tcMar>
-          </w:tcPr>
-          <w:p>
-            <w:pPr>
-              <w:pStyle w:val="Sinespaciado"/>
-              <w:jc w:val="center"/>
-              <w:rPr>
-                <w:rFonts w:ascii="Times New Roman" w:hAnsi="Times New Roman" w:cs="Times New Roman"/>
-              </w:rPr>
-            </w:pPr>
-            <w:r>
-              <w:rPr>
-                <w:rFonts w:ascii="Times New Roman" w:hAnsi="Times New Roman" w:cs="Times New Roman"/>
-              </w:rPr>
-              <w:t>11</w:t>
-            </w:r>
-          </w:p>
-        </w:tc>
-      </w:tr>
-      <w:tr>
-        <w:tblPrEx>
-          <w:tblCellMar>
-            <w:top w:w="0" w:type="dxa"/>
-            <w:bottom w:w="0" w:type="dxa"/>
-          </w:tblCellMar>
-        </w:tblPrEx>
-        <w:trPr>
-          <w:trHeight w:val="423"/>
-        </w:trPr>
-        <w:tc>
-          <w:tcPr>
-            <w:tcW w:w="2289" w:type="dxa"/>
-            <w:tcBorders>
-              <w:top w:val="single" w:sz="4" w:space="0" w:color="000000"/>
-              <w:left w:val="single" w:sz="4" w:space="0" w:color="000000"/>
-              <w:bottom w:val="single" w:sz="4" w:space="0" w:color="000000"/>
-              <w:right w:val="single" w:sz="4" w:space="0" w:color="000000"/>
-            </w:tcBorders>
-            <w:shd w:val="clear" w:color="auto" w:fill="auto"/>
-            <w:tcMar>
-              <w:top w:w="0" w:type="dxa"/>
-              <w:left w:w="108" w:type="dxa"/>
-              <w:bottom w:w="0" w:type="dxa"/>
-              <w:right w:w="108" w:type="dxa"/>
-            </w:tcMar>
-          </w:tcPr>
-          <w:p>
-            <w:pPr>
-              <w:pStyle w:val="Standard"/>
-              <w:spacing w:after="0" w:line="240" w:lineRule="auto"/>
-              <w:rPr>
-                <w:rFonts w:ascii="Times New Roman" w:hAnsi="Times New Roman" w:cs="Times New Roman"/>
-                <w:bCs/>
-              </w:rPr>
-            </w:pPr>
-            <w:r>
-              <w:rPr>
-                <w:rFonts w:ascii="Times New Roman" w:hAnsi="Times New Roman" w:cs="Times New Roman"/>
-                <w:bCs/>
-              </w:rPr>
-              <w:t xml:space="preserve">Capacitación </w:t>
-            </w:r>
-          </w:p>
-        </w:tc>
-        <w:tc>
-          <w:tcPr>
-            <w:tcW w:w="1093" w:type="dxa"/>
-            <w:tcBorders>
-              <w:top w:val="single" w:sz="4" w:space="0" w:color="000000"/>
-              <w:left w:val="single" w:sz="4" w:space="0" w:color="000000"/>
-              <w:bottom w:val="single" w:sz="4" w:space="0" w:color="000000"/>
-              <w:right w:val="single" w:sz="4" w:space="0" w:color="000000"/>
-            </w:tcBorders>
-            <w:shd w:val="clear" w:color="auto" w:fill="auto"/>
-            <w:tcMar>
-              <w:top w:w="0" w:type="dxa"/>
-              <w:left w:w="108" w:type="dxa"/>
-              <w:bottom w:w="0" w:type="dxa"/>
-              <w:right w:w="108" w:type="dxa"/>
-            </w:tcMar>
-          </w:tcPr>
-          <w:p>
-            <w:pPr>
-              <w:pStyle w:val="Sinespaciado"/>
-              <w:jc w:val="center"/>
-              <w:rPr>
-                <w:rFonts w:ascii="Times New Roman" w:hAnsi="Times New Roman" w:cs="Times New Roman"/>
-              </w:rPr>
-            </w:pPr>
-          </w:p>
-        </w:tc>
-        <w:tc>
-          <w:tcPr>
-            <w:tcW w:w="5723" w:type="dxa"/>
-            <w:gridSpan w:val="5"/>
-            <w:tcBorders>
-              <w:top w:val="single" w:sz="4" w:space="0" w:color="000000"/>
-              <w:left w:val="single" w:sz="4" w:space="0" w:color="000000"/>
-              <w:bottom w:val="single" w:sz="4" w:space="0" w:color="000000"/>
-              <w:right w:val="single" w:sz="4" w:space="0" w:color="000000"/>
-            </w:tcBorders>
-            <w:shd w:val="clear" w:color="auto" w:fill="auto"/>
-            <w:tcMar>
-              <w:top w:w="0" w:type="dxa"/>
-              <w:left w:w="108" w:type="dxa"/>
-              <w:bottom w:w="0" w:type="dxa"/>
-              <w:right w:w="108" w:type="dxa"/>
-            </w:tcMar>
-          </w:tcPr>
-          <w:p>
-            <w:pPr>
-              <w:pStyle w:val="Sinespaciado"/>
-              <w:rPr>
-                <w:rFonts w:ascii="Times New Roman" w:hAnsi="Times New Roman" w:cs="Times New Roman"/>
-              </w:rPr>
-            </w:pPr>
-            <w:r>
-              <w:rPr>
-                <w:rFonts w:ascii="Times New Roman" w:hAnsi="Times New Roman" w:cs="Times New Roman"/>
-              </w:rPr>
-              <w:t xml:space="preserve">Gestionar documentación de desarrollo Horas 4 </w:t>
-            </w:r>
-          </w:p>
-          <w:p>
-            <w:pPr>
-              <w:pStyle w:val="Sinespaciado"/>
-              <w:rPr>
-                <w:rFonts w:ascii="Times New Roman" w:hAnsi="Times New Roman" w:cs="Times New Roman"/>
-              </w:rPr>
-            </w:pPr>
-          </w:p>
-        </w:tc>
-        <w:tc>
-          <w:tcPr>
-            <w:tcW w:w="1337" w:type="dxa"/>
-            <w:tcBorders>
-              <w:top w:val="single" w:sz="4" w:space="0" w:color="000000"/>
-              <w:left w:val="single" w:sz="4" w:space="0" w:color="000000"/>
-              <w:bottom w:val="single" w:sz="4" w:space="0" w:color="000000"/>
-              <w:right w:val="single" w:sz="4" w:space="0" w:color="000000"/>
-            </w:tcBorders>
-            <w:shd w:val="clear" w:color="auto" w:fill="auto"/>
-            <w:tcMar>
-              <w:top w:w="0" w:type="dxa"/>
-              <w:left w:w="108" w:type="dxa"/>
-              <w:bottom w:w="0" w:type="dxa"/>
-              <w:right w:w="108" w:type="dxa"/>
-            </w:tcMar>
-          </w:tcPr>
-          <w:p>
-            <w:pPr>
-              <w:pStyle w:val="Sinespaciado"/>
-              <w:jc w:val="center"/>
-              <w:rPr>
-                <w:rFonts w:ascii="Times New Roman" w:hAnsi="Times New Roman" w:cs="Times New Roman"/>
-              </w:rPr>
-            </w:pPr>
-            <w:r>
-              <w:rPr>
-                <w:rFonts w:ascii="Times New Roman" w:hAnsi="Times New Roman" w:cs="Times New Roman"/>
-              </w:rPr>
-              <w:t>4</w:t>
-            </w:r>
-          </w:p>
-        </w:tc>
-      </w:tr>
-      <w:tr>
-        <w:tblPrEx>
-          <w:tblCellMar>
-            <w:top w:w="0" w:type="dxa"/>
-            <w:bottom w:w="0" w:type="dxa"/>
-          </w:tblCellMar>
-        </w:tblPrEx>
-        <w:trPr>
-          <w:trHeight w:val="423"/>
-        </w:trPr>
-        <w:tc>
-          <w:tcPr>
-            <w:tcW w:w="2289" w:type="dxa"/>
-            <w:tcBorders>
-              <w:top w:val="single" w:sz="4" w:space="0" w:color="000000"/>
-              <w:left w:val="single" w:sz="4" w:space="0" w:color="000000"/>
-              <w:bottom w:val="single" w:sz="4" w:space="0" w:color="000000"/>
-              <w:right w:val="single" w:sz="4" w:space="0" w:color="000000"/>
-            </w:tcBorders>
-            <w:shd w:val="clear" w:color="auto" w:fill="auto"/>
-            <w:tcMar>
-              <w:top w:w="0" w:type="dxa"/>
-              <w:left w:w="108" w:type="dxa"/>
-              <w:bottom w:w="0" w:type="dxa"/>
-              <w:right w:w="108" w:type="dxa"/>
-            </w:tcMar>
-          </w:tcPr>
-          <w:p>
-            <w:pPr>
-              <w:pStyle w:val="Standard"/>
-              <w:spacing w:after="0" w:line="240" w:lineRule="auto"/>
-              <w:rPr>
-                <w:rFonts w:ascii="Times New Roman" w:hAnsi="Times New Roman" w:cs="Times New Roman"/>
-                <w:bCs/>
-              </w:rPr>
-            </w:pPr>
-            <w:r>
-              <w:rPr>
-                <w:rFonts w:ascii="Times New Roman" w:hAnsi="Times New Roman" w:cs="Times New Roman"/>
-                <w:bCs/>
-              </w:rPr>
-              <w:t>Total</w:t>
-            </w:r>
-          </w:p>
-        </w:tc>
-        <w:tc>
-          <w:tcPr>
-            <w:tcW w:w="1093" w:type="dxa"/>
-            <w:tcBorders>
-              <w:top w:val="single" w:sz="4" w:space="0" w:color="000000"/>
-              <w:left w:val="single" w:sz="4" w:space="0" w:color="000000"/>
-              <w:bottom w:val="single" w:sz="4" w:space="0" w:color="000000"/>
-              <w:right w:val="single" w:sz="4" w:space="0" w:color="000000"/>
-            </w:tcBorders>
-            <w:shd w:val="clear" w:color="auto" w:fill="auto"/>
-            <w:tcMar>
-              <w:top w:w="0" w:type="dxa"/>
-              <w:left w:w="108" w:type="dxa"/>
-              <w:bottom w:w="0" w:type="dxa"/>
-              <w:right w:w="108" w:type="dxa"/>
-            </w:tcMar>
-          </w:tcPr>
-          <w:p>
-            <w:pPr>
-              <w:pStyle w:val="Sinespaciado"/>
-              <w:jc w:val="center"/>
-              <w:rPr>
-                <w:rFonts w:ascii="Times New Roman" w:hAnsi="Times New Roman" w:cs="Times New Roman"/>
-              </w:rPr>
-            </w:pPr>
-            <w:r>
-              <w:rPr>
-                <w:rFonts w:ascii="Times New Roman" w:hAnsi="Times New Roman" w:cs="Times New Roman"/>
-              </w:rPr>
-              <w:t>123</w:t>
-            </w:r>
-          </w:p>
-        </w:tc>
-        <w:tc>
-          <w:tcPr>
-            <w:tcW w:w="5723" w:type="dxa"/>
-            <w:gridSpan w:val="5"/>
-            <w:tcBorders>
-              <w:top w:val="single" w:sz="4" w:space="0" w:color="000000"/>
-              <w:left w:val="single" w:sz="4" w:space="0" w:color="000000"/>
-              <w:bottom w:val="single" w:sz="4" w:space="0" w:color="000000"/>
-              <w:right w:val="single" w:sz="4" w:space="0" w:color="000000"/>
-            </w:tcBorders>
-            <w:shd w:val="clear" w:color="auto" w:fill="auto"/>
-            <w:tcMar>
-              <w:top w:w="0" w:type="dxa"/>
-              <w:left w:w="108" w:type="dxa"/>
-              <w:bottom w:w="0" w:type="dxa"/>
-              <w:right w:w="108" w:type="dxa"/>
-            </w:tcMar>
-          </w:tcPr>
-          <w:p>
-            <w:pPr>
-              <w:pStyle w:val="Sinespaciado"/>
-              <w:rPr>
-                <w:rFonts w:ascii="Times New Roman" w:hAnsi="Times New Roman" w:cs="Times New Roman"/>
-              </w:rPr>
-            </w:pPr>
-          </w:p>
-        </w:tc>
-        <w:tc>
-          <w:tcPr>
-            <w:tcW w:w="1337" w:type="dxa"/>
-            <w:tcBorders>
-              <w:top w:val="single" w:sz="4" w:space="0" w:color="000000"/>
-              <w:left w:val="single" w:sz="4" w:space="0" w:color="000000"/>
-              <w:bottom w:val="single" w:sz="4" w:space="0" w:color="000000"/>
-              <w:right w:val="single" w:sz="4" w:space="0" w:color="000000"/>
-            </w:tcBorders>
-            <w:shd w:val="clear" w:color="auto" w:fill="auto"/>
-            <w:tcMar>
-              <w:top w:w="0" w:type="dxa"/>
-              <w:left w:w="108" w:type="dxa"/>
-              <w:bottom w:w="0" w:type="dxa"/>
-              <w:right w:w="108" w:type="dxa"/>
-            </w:tcMar>
-          </w:tcPr>
-          <w:p>
-            <w:pPr>
-              <w:pStyle w:val="Sinespaciado"/>
-              <w:jc w:val="center"/>
-              <w:rPr>
-                <w:rFonts w:ascii="Times New Roman" w:hAnsi="Times New Roman" w:cs="Times New Roman"/>
-              </w:rPr>
-            </w:pPr>
-            <w:r>
-              <w:rPr>
-                <w:rFonts w:ascii="Times New Roman" w:hAnsi="Times New Roman" w:cs="Times New Roman"/>
-              </w:rPr>
-              <w:t>57</w:t>
-            </w:r>
-          </w:p>
-        </w:tc>
-      </w:tr>
-    </w:tbl>
-    <w:p>
-      <w:pPr>
-        <w:pStyle w:val="Standard"/>
-        <w:spacing w:line="480" w:lineRule="auto"/>
-        <w:jc w:val="center"/>
-        <w:rPr>
-          <w:rFonts w:ascii="Times New Roman" w:hAnsi="Times New Roman" w:cs="Times New Roman"/>
-          <w:b/>
-        </w:rPr>
-      </w:pPr>
-    </w:p>
-    <w:p>
-      <w:pPr>
-        <w:pageBreakBefore/>
-        <w:suppressAutoHyphens w:val="0"/>
-      </w:pPr>
-    </w:p>
-    <w:p>
-      <w:pPr>
-        <w:pStyle w:val="Standard"/>
-        <w:spacing w:line="480" w:lineRule="auto"/>
-        <w:jc w:val="center"/>
-        <w:rPr>
-          <w:b/>
-        </w:rPr>
-      </w:pPr>
-      <w:r>
-        <w:rPr>
-          <w:b/>
-        </w:rPr>
-        <w:t>TECNICA DE RETROSPECTIVA</w:t>
-      </w:r>
-    </w:p>
-    <w:p>
-      <w:pPr>
-        <w:pStyle w:val="Standard"/>
-        <w:spacing w:line="480" w:lineRule="auto"/>
-        <w:rPr>
-          <w:b/>
-        </w:rPr>
-      </w:pPr>
-      <w:r>
-        <w:rPr>
-          <w:b/>
-        </w:rPr>
-        <w:t>Retrospectiva “the sailboat” o “el velero”</w:t>
-      </w:r>
-    </w:p>
-    <w:p>
-      <w:pPr>
-        <w:widowControl/>
-        <w:shd w:val="clear" w:color="auto" w:fill="FAFAFA"/>
-        <w:suppressAutoHyphens w:val="0"/>
-        <w:spacing w:after="150" w:line="300" w:lineRule="atLeast"/>
-        <w:jc w:val="both"/>
-        <w:textAlignment w:val="auto"/>
-        <w:rPr>
-          <w:rFonts w:ascii="Arial" w:eastAsia="Times New Roman" w:hAnsi="Arial" w:cs="Arial"/>
-          <w:kern w:val="0"/>
-          <w:sz w:val="24"/>
-          <w:szCs w:val="24"/>
-          <w:lang w:eastAsia="es-CO"/>
-        </w:rPr>
-      </w:pPr>
-      <w:r>
-        <w:rPr>
-          <w:rFonts w:ascii="Arial" w:eastAsia="Times New Roman" w:hAnsi="Arial" w:cs="Arial"/>
-          <w:kern w:val="0"/>
-          <w:sz w:val="24"/>
-          <w:szCs w:val="24"/>
-          <w:lang w:eastAsia="es-CO"/>
-        </w:rPr>
-        <w:t xml:space="preserve">Para la retrospectiva se utiliza un juego bastante extendido conocido como “The Sailboat” o traducido “El Velero”. Consiste en hacer una especie de DAFO pero con una </w:t>
-      </w:r>
-      <w:r>
-        <w:rPr>
-          <w:rFonts w:ascii="Arial" w:eastAsia="Times New Roman" w:hAnsi="Arial" w:cs="Arial"/>
-          <w:kern w:val="0"/>
-          <w:sz w:val="24"/>
-          <w:szCs w:val="24"/>
-          <w:lang w:eastAsia="es-CO"/>
-        </w:rPr>
-        <w:t>representación visual del equipo como un velero. A continuación se comparte las anotaciones y preparación previa para la sesión:</w:t>
-      </w:r>
-    </w:p>
-    <w:p>
-      <w:pPr>
-        <w:widowControl/>
-        <w:shd w:val="clear" w:color="auto" w:fill="FAFAFA"/>
-        <w:suppressAutoHyphens w:val="0"/>
-        <w:spacing w:after="150" w:line="300" w:lineRule="atLeast"/>
-        <w:jc w:val="both"/>
-        <w:textAlignment w:val="auto"/>
-        <w:rPr>
-          <w:rFonts w:ascii="Arial" w:eastAsia="Times New Roman" w:hAnsi="Arial" w:cs="Arial"/>
-          <w:kern w:val="0"/>
-          <w:sz w:val="24"/>
-          <w:szCs w:val="24"/>
-          <w:lang w:val="es-ES" w:eastAsia="es-CO"/>
-        </w:rPr>
-      </w:pPr>
-      <w:r>
-        <w:rPr>
-          <w:rFonts w:ascii="Arial" w:eastAsia="Times New Roman" w:hAnsi="Arial" w:cs="Arial"/>
-          <w:kern w:val="0"/>
-          <w:sz w:val="24"/>
-          <w:szCs w:val="24"/>
-          <w:lang w:val="es-ES" w:eastAsia="es-CO"/>
-        </w:rPr>
-        <w:t>Materiales:</w:t>
-      </w:r>
-    </w:p>
-    <w:p>
-      <w:pPr>
-        <w:widowControl/>
-        <w:numPr>
-          <w:ilvl w:val="0"/>
-          <w:numId w:val="1"/>
-        </w:numPr>
-        <w:shd w:val="clear" w:color="auto" w:fill="FAFAFA"/>
-        <w:tabs>
-          <w:tab w:val="left" w:pos="720"/>
-        </w:tabs>
-        <w:suppressAutoHyphens w:val="0"/>
-        <w:spacing w:before="100" w:after="100" w:line="300" w:lineRule="atLeast"/>
-        <w:ind w:left="375"/>
-        <w:jc w:val="both"/>
-        <w:textAlignment w:val="auto"/>
-        <w:rPr>
-          <w:rFonts w:ascii="Arial" w:eastAsia="Times New Roman" w:hAnsi="Arial" w:cs="Arial"/>
-          <w:kern w:val="0"/>
-          <w:sz w:val="24"/>
-          <w:szCs w:val="24"/>
-          <w:lang w:eastAsia="es-CO"/>
-        </w:rPr>
-      </w:pPr>
-      <w:r>
-        <w:rPr>
-          <w:rFonts w:ascii="Arial" w:eastAsia="Times New Roman" w:hAnsi="Arial" w:cs="Arial"/>
-          <w:kern w:val="0"/>
-          <w:sz w:val="24"/>
-          <w:szCs w:val="24"/>
-          <w:lang w:eastAsia="es-CO"/>
-        </w:rPr>
-        <w:t>Un poster o una pizarra grande, rotulador, post-its.</w:t>
-      </w:r>
-    </w:p>
-    <w:p>
-      <w:pPr>
-        <w:widowControl/>
-        <w:numPr>
-          <w:ilvl w:val="0"/>
-          <w:numId w:val="1"/>
-        </w:numPr>
-        <w:shd w:val="clear" w:color="auto" w:fill="FAFAFA"/>
-        <w:tabs>
-          <w:tab w:val="left" w:pos="720"/>
-        </w:tabs>
-        <w:suppressAutoHyphens w:val="0"/>
-        <w:spacing w:before="100" w:after="100" w:line="300" w:lineRule="atLeast"/>
-        <w:ind w:left="375"/>
-        <w:jc w:val="both"/>
-        <w:textAlignment w:val="auto"/>
-        <w:rPr>
-          <w:rFonts w:ascii="Arial" w:eastAsia="Times New Roman" w:hAnsi="Arial" w:cs="Arial"/>
-          <w:kern w:val="0"/>
-          <w:sz w:val="24"/>
-          <w:szCs w:val="24"/>
-          <w:lang w:eastAsia="es-CO"/>
-        </w:rPr>
-      </w:pPr>
-      <w:r>
-        <w:rPr>
-          <w:rFonts w:ascii="Arial" w:eastAsia="Times New Roman" w:hAnsi="Arial" w:cs="Arial"/>
-          <w:kern w:val="0"/>
-          <w:sz w:val="24"/>
-          <w:szCs w:val="24"/>
-          <w:lang w:eastAsia="es-CO"/>
-        </w:rPr>
-        <w:t>Si los hay, resultado de la última retrospectiva</w:t>
-      </w:r>
-    </w:p>
-    <w:p>
-      <w:pPr>
-        <w:widowControl/>
-        <w:shd w:val="clear" w:color="auto" w:fill="FAFAFA"/>
-        <w:suppressAutoHyphens w:val="0"/>
-        <w:spacing w:after="150" w:line="300" w:lineRule="atLeast"/>
-        <w:jc w:val="both"/>
-        <w:textAlignment w:val="auto"/>
-        <w:rPr>
-          <w:rFonts w:ascii="Arial" w:eastAsia="Times New Roman" w:hAnsi="Arial" w:cs="Arial"/>
-          <w:kern w:val="0"/>
-          <w:sz w:val="24"/>
-          <w:szCs w:val="24"/>
-          <w:lang w:val="es-ES" w:eastAsia="es-CO"/>
-        </w:rPr>
-      </w:pPr>
-      <w:r>
-        <w:rPr>
-          <w:rFonts w:ascii="Arial" w:eastAsia="Times New Roman" w:hAnsi="Arial" w:cs="Arial"/>
-          <w:kern w:val="0"/>
-          <w:sz w:val="24"/>
-          <w:szCs w:val="24"/>
-          <w:lang w:val="es-ES" w:eastAsia="es-CO"/>
-        </w:rPr>
-        <w:t xml:space="preserve">El velero es </w:t>
-      </w:r>
-      <w:r>
-        <w:rPr>
-          <w:rFonts w:ascii="Arial" w:eastAsia="Times New Roman" w:hAnsi="Arial" w:cs="Arial"/>
-          <w:kern w:val="0"/>
-          <w:sz w:val="24"/>
-          <w:szCs w:val="24"/>
-          <w:lang w:val="es-ES" w:eastAsia="es-CO"/>
-        </w:rPr>
-        <w:t>una metáfora del equipo, existen varios componentes visuales que sirven para hacer un diagnóstico del equipo:</w:t>
-      </w:r>
-    </w:p>
-    <w:p>
-      <w:pPr>
-        <w:widowControl/>
-        <w:numPr>
-          <w:ilvl w:val="0"/>
-          <w:numId w:val="2"/>
-        </w:numPr>
-        <w:shd w:val="clear" w:color="auto" w:fill="FAFAFA"/>
-        <w:tabs>
-          <w:tab w:val="left" w:pos="720"/>
-        </w:tabs>
-        <w:suppressAutoHyphens w:val="0"/>
-        <w:spacing w:before="100" w:after="100" w:line="300" w:lineRule="atLeast"/>
-        <w:ind w:left="375"/>
-        <w:jc w:val="both"/>
-        <w:textAlignment w:val="auto"/>
-        <w:rPr>
-          <w:rFonts w:ascii="Arial" w:eastAsia="Times New Roman" w:hAnsi="Arial" w:cs="Arial"/>
-          <w:kern w:val="0"/>
-          <w:sz w:val="24"/>
-          <w:szCs w:val="24"/>
-          <w:lang w:eastAsia="es-CO"/>
-        </w:rPr>
-      </w:pPr>
-      <w:r>
-        <w:rPr>
-          <w:rFonts w:ascii="Arial" w:eastAsia="Times New Roman" w:hAnsi="Arial" w:cs="Arial"/>
-          <w:kern w:val="0"/>
-          <w:sz w:val="24"/>
-          <w:szCs w:val="24"/>
-          <w:lang w:eastAsia="es-CO"/>
-        </w:rPr>
-        <w:t>Las velas representan las fortalezas del equipo, lo que nos hace fuertes.</w:t>
-      </w:r>
-    </w:p>
-    <w:p>
-      <w:pPr>
-        <w:widowControl/>
-        <w:numPr>
-          <w:ilvl w:val="0"/>
-          <w:numId w:val="2"/>
-        </w:numPr>
-        <w:shd w:val="clear" w:color="auto" w:fill="FAFAFA"/>
-        <w:tabs>
-          <w:tab w:val="left" w:pos="720"/>
-        </w:tabs>
-        <w:suppressAutoHyphens w:val="0"/>
-        <w:spacing w:before="100" w:after="100" w:line="300" w:lineRule="atLeast"/>
-        <w:ind w:left="375"/>
-        <w:jc w:val="both"/>
-        <w:textAlignment w:val="auto"/>
-        <w:rPr>
-          <w:rFonts w:ascii="Arial" w:eastAsia="Times New Roman" w:hAnsi="Arial" w:cs="Arial"/>
-          <w:kern w:val="0"/>
-          <w:sz w:val="24"/>
-          <w:szCs w:val="24"/>
-          <w:lang w:eastAsia="es-CO"/>
-        </w:rPr>
-      </w:pPr>
-      <w:r>
-        <w:rPr>
-          <w:rFonts w:ascii="Arial" w:eastAsia="Times New Roman" w:hAnsi="Arial" w:cs="Arial"/>
-          <w:kern w:val="0"/>
-          <w:sz w:val="24"/>
-          <w:szCs w:val="24"/>
-          <w:lang w:eastAsia="es-CO"/>
-        </w:rPr>
-        <w:t>Las anclas representan las debilidades internas o handicaps</w:t>
-      </w:r>
-    </w:p>
-    <w:p>
-      <w:pPr>
-        <w:widowControl/>
-        <w:numPr>
-          <w:ilvl w:val="0"/>
-          <w:numId w:val="2"/>
-        </w:numPr>
-        <w:shd w:val="clear" w:color="auto" w:fill="FAFAFA"/>
-        <w:tabs>
-          <w:tab w:val="left" w:pos="720"/>
-        </w:tabs>
-        <w:suppressAutoHyphens w:val="0"/>
-        <w:spacing w:before="100" w:after="100" w:line="300" w:lineRule="atLeast"/>
-        <w:ind w:left="375"/>
-        <w:jc w:val="both"/>
-        <w:textAlignment w:val="auto"/>
-        <w:rPr>
-          <w:rFonts w:ascii="Arial" w:eastAsia="Times New Roman" w:hAnsi="Arial" w:cs="Arial"/>
-          <w:kern w:val="0"/>
-          <w:sz w:val="24"/>
-          <w:szCs w:val="24"/>
-          <w:lang w:eastAsia="es-CO"/>
-        </w:rPr>
-      </w:pPr>
-      <w:r>
-        <w:rPr>
-          <w:rFonts w:ascii="Arial" w:eastAsia="Times New Roman" w:hAnsi="Arial" w:cs="Arial"/>
-          <w:kern w:val="0"/>
-          <w:sz w:val="24"/>
-          <w:szCs w:val="24"/>
-          <w:lang w:eastAsia="es-CO"/>
-        </w:rPr>
-        <w:t>La isla a lo</w:t>
-      </w:r>
-      <w:r>
-        <w:rPr>
-          <w:rFonts w:ascii="Arial" w:eastAsia="Times New Roman" w:hAnsi="Arial" w:cs="Arial"/>
-          <w:kern w:val="0"/>
-          <w:sz w:val="24"/>
-          <w:szCs w:val="24"/>
-          <w:lang w:eastAsia="es-CO"/>
-        </w:rPr>
-        <w:t xml:space="preserve"> lejos representa la tierra prometida, el estado ideal, donde el equipo es bien visto, entrega todo a tiempo, el cliente está encantado con nuestro trabajo,…</w:t>
-      </w:r>
-    </w:p>
-    <w:p>
-      <w:pPr>
-        <w:widowControl/>
-        <w:numPr>
-          <w:ilvl w:val="0"/>
-          <w:numId w:val="2"/>
-        </w:numPr>
-        <w:shd w:val="clear" w:color="auto" w:fill="FAFAFA"/>
-        <w:tabs>
-          <w:tab w:val="left" w:pos="720"/>
-        </w:tabs>
-        <w:suppressAutoHyphens w:val="0"/>
-        <w:spacing w:before="100" w:after="100" w:line="300" w:lineRule="atLeast"/>
-        <w:ind w:left="375"/>
-        <w:jc w:val="both"/>
-        <w:textAlignment w:val="auto"/>
-        <w:rPr>
-          <w:rFonts w:ascii="Arial" w:eastAsia="Times New Roman" w:hAnsi="Arial" w:cs="Arial"/>
-          <w:kern w:val="0"/>
-          <w:sz w:val="24"/>
-          <w:szCs w:val="24"/>
-          <w:lang w:eastAsia="es-CO"/>
-        </w:rPr>
-      </w:pPr>
-      <w:r>
-        <w:rPr>
-          <w:rFonts w:ascii="Arial" w:eastAsia="Times New Roman" w:hAnsi="Arial" w:cs="Arial"/>
-          <w:kern w:val="0"/>
-          <w:sz w:val="24"/>
-          <w:szCs w:val="24"/>
-          <w:lang w:eastAsia="es-CO"/>
-        </w:rPr>
-        <w:t>Las rocas, o tiburones, o piratas representan las amenazas o riesgos externos al equipo que pueden</w:t>
-      </w:r>
-      <w:r>
-        <w:rPr>
-          <w:rFonts w:ascii="Arial" w:eastAsia="Times New Roman" w:hAnsi="Arial" w:cs="Arial"/>
-          <w:kern w:val="0"/>
-          <w:sz w:val="24"/>
-          <w:szCs w:val="24"/>
-          <w:lang w:eastAsia="es-CO"/>
-        </w:rPr>
-        <w:t xml:space="preserve"> complicar el camino hacia la tierra prometida.</w:t>
-      </w:r>
-    </w:p>
-    <w:p>
-      <w:pPr>
-        <w:widowControl/>
-        <w:shd w:val="clear" w:color="auto" w:fill="FAFAFA"/>
-        <w:suppressAutoHyphens w:val="0"/>
-        <w:spacing w:after="150" w:line="300" w:lineRule="atLeast"/>
-        <w:jc w:val="both"/>
-        <w:textAlignment w:val="auto"/>
-        <w:rPr>
-          <w:rFonts w:ascii="Arial" w:eastAsia="Times New Roman" w:hAnsi="Arial" w:cs="Arial"/>
-          <w:kern w:val="0"/>
-          <w:sz w:val="24"/>
-          <w:szCs w:val="24"/>
-          <w:lang w:val="es-ES" w:eastAsia="es-CO"/>
-        </w:rPr>
-      </w:pPr>
-      <w:r>
-        <w:rPr>
-          <w:rFonts w:ascii="Arial" w:eastAsia="Times New Roman" w:hAnsi="Arial" w:cs="Arial"/>
-          <w:kern w:val="0"/>
-          <w:sz w:val="24"/>
-          <w:szCs w:val="24"/>
-          <w:lang w:val="es-ES" w:eastAsia="es-CO"/>
-        </w:rPr>
-        <w:t>El dibujo queda dividido en 4 cuadrantes para ir colocando post-its en cada uno de ellos.</w:t>
-      </w:r>
-    </w:p>
-    <w:p>
-      <w:pPr>
-        <w:widowControl/>
-        <w:shd w:val="clear" w:color="auto" w:fill="FAFAFA"/>
-        <w:suppressAutoHyphens w:val="0"/>
-        <w:spacing w:after="150" w:line="300" w:lineRule="atLeast"/>
-        <w:jc w:val="both"/>
-        <w:textAlignment w:val="auto"/>
-      </w:pPr>
-      <w:r>
-        <w:rPr>
-          <w:rFonts w:ascii="Arial" w:eastAsia="Times New Roman" w:hAnsi="Arial" w:cs="Arial"/>
-          <w:noProof/>
-          <w:kern w:val="0"/>
-          <w:sz w:val="24"/>
-          <w:szCs w:val="24"/>
-          <w:lang w:eastAsia="es-CO"/>
-        </w:rPr>
-        <w:drawing>
-          <wp:inline distT="0" distB="0" distL="0" distR="0">
-            <wp:extent cx="2857500" cy="1952628"/>
-            <wp:effectExtent l="0" t="0" r="0" b="9522"/>
-            <wp:docPr id="1" name="Imagen 2" descr="Base"/>
-            <wp:cNvGraphicFramePr/>
-            <a:graphic xmlns:a="http://schemas.openxmlformats.org/drawingml/2006/main">
-              <a:graphicData uri="http://schemas.openxmlformats.org/drawingml/2006/picture">
-                <pic:pic xmlns:pic="http://schemas.openxmlformats.org/drawingml/2006/picture">
-                  <pic:nvPicPr>
-                    <pic:cNvPr id="0" name=""/>
-                    <pic:cNvPicPr/>
-                  </pic:nvPicPr>
-                  <pic:blipFill>
-                    <a:blip r:embed="rId7"/>
-                    <a:srcRect/>
-                    <a:stretch>
-                      <a:fillRect/>
-                    </a:stretch>
-                  </pic:blipFill>
-                  <pic:spPr>
-                    <a:xfrm>
-                      <a:off x="0" y="0"/>
-                      <a:ext cx="2857500" cy="1952628"/>
-                    </a:xfrm>
-                    <a:prstGeom prst="rect">
-                      <a:avLst/>
-                    </a:prstGeom>
-                    <a:noFill/>
-                    <a:ln>
-                      <a:noFill/>
-                      <a:prstDash/>
-                    </a:ln>
-                  </pic:spPr>
-                </pic:pic>
-              </a:graphicData>
-            </a:graphic>
-          </wp:inline>
-        </w:drawing>
-      </w:r>
-    </w:p>
-    <w:p>
-      <w:pPr>
-        <w:widowControl/>
-        <w:shd w:val="clear" w:color="auto" w:fill="FAFAFA"/>
-        <w:suppressAutoHyphens w:val="0"/>
-        <w:spacing w:after="150" w:line="300" w:lineRule="atLeast"/>
-        <w:jc w:val="both"/>
-        <w:textAlignment w:val="auto"/>
-        <w:rPr>
-          <w:rFonts w:ascii="Arial" w:eastAsia="Times New Roman" w:hAnsi="Arial" w:cs="Arial"/>
-          <w:kern w:val="0"/>
-          <w:sz w:val="24"/>
-          <w:szCs w:val="24"/>
-          <w:lang w:val="es-ES" w:eastAsia="es-CO"/>
-        </w:rPr>
-      </w:pPr>
-      <w:r>
-        <w:rPr>
-          <w:rFonts w:ascii="Arial" w:eastAsia="Times New Roman" w:hAnsi="Arial" w:cs="Arial"/>
-          <w:kern w:val="0"/>
-          <w:sz w:val="24"/>
-          <w:szCs w:val="24"/>
-          <w:lang w:val="es-ES" w:eastAsia="es-CO"/>
-        </w:rPr>
-        <w:t>Componentes:</w:t>
-      </w:r>
-    </w:p>
-    <w:p>
-      <w:pPr>
-        <w:widowControl/>
-        <w:numPr>
-          <w:ilvl w:val="0"/>
-          <w:numId w:val="3"/>
-        </w:numPr>
-        <w:shd w:val="clear" w:color="auto" w:fill="FAFAFA"/>
-        <w:tabs>
-          <w:tab w:val="left" w:pos="720"/>
-        </w:tabs>
-        <w:suppressAutoHyphens w:val="0"/>
-        <w:spacing w:before="100" w:after="100" w:line="300" w:lineRule="atLeast"/>
-        <w:ind w:left="375"/>
-        <w:jc w:val="both"/>
-        <w:textAlignment w:val="auto"/>
-        <w:rPr>
-          <w:rFonts w:ascii="Arial" w:eastAsia="Times New Roman" w:hAnsi="Arial" w:cs="Arial"/>
-          <w:kern w:val="0"/>
-          <w:sz w:val="24"/>
-          <w:szCs w:val="24"/>
-          <w:lang w:eastAsia="es-CO"/>
-        </w:rPr>
-      </w:pPr>
-      <w:r>
-        <w:rPr>
-          <w:rFonts w:ascii="Arial" w:eastAsia="Times New Roman" w:hAnsi="Arial" w:cs="Arial"/>
-          <w:kern w:val="0"/>
-          <w:sz w:val="24"/>
-          <w:szCs w:val="24"/>
-          <w:lang w:eastAsia="es-CO"/>
-        </w:rPr>
-        <w:t>Línea de flotación, más o menos en medio del dibujo</w:t>
-      </w:r>
-    </w:p>
-    <w:p>
-      <w:pPr>
-        <w:widowControl/>
-        <w:numPr>
-          <w:ilvl w:val="0"/>
-          <w:numId w:val="3"/>
-        </w:numPr>
-        <w:shd w:val="clear" w:color="auto" w:fill="FAFAFA"/>
-        <w:tabs>
-          <w:tab w:val="left" w:pos="720"/>
-        </w:tabs>
-        <w:suppressAutoHyphens w:val="0"/>
-        <w:spacing w:before="100" w:after="100" w:line="300" w:lineRule="atLeast"/>
-        <w:ind w:left="375"/>
-        <w:jc w:val="both"/>
-        <w:textAlignment w:val="auto"/>
-        <w:rPr>
-          <w:rFonts w:ascii="Arial" w:eastAsia="Times New Roman" w:hAnsi="Arial" w:cs="Arial"/>
-          <w:kern w:val="0"/>
-          <w:sz w:val="24"/>
-          <w:szCs w:val="24"/>
-          <w:lang w:eastAsia="es-CO"/>
-        </w:rPr>
-      </w:pPr>
-      <w:r>
-        <w:rPr>
-          <w:rFonts w:ascii="Arial" w:eastAsia="Times New Roman" w:hAnsi="Arial" w:cs="Arial"/>
-          <w:kern w:val="0"/>
-          <w:sz w:val="24"/>
-          <w:szCs w:val="24"/>
-          <w:lang w:eastAsia="es-CO"/>
-        </w:rPr>
-        <w:t>Velero (Equipo)</w:t>
-      </w:r>
-    </w:p>
-    <w:p>
-      <w:pPr>
-        <w:widowControl/>
-        <w:numPr>
-          <w:ilvl w:val="0"/>
-          <w:numId w:val="3"/>
-        </w:numPr>
-        <w:shd w:val="clear" w:color="auto" w:fill="FAFAFA"/>
-        <w:tabs>
-          <w:tab w:val="left" w:pos="720"/>
-        </w:tabs>
-        <w:suppressAutoHyphens w:val="0"/>
-        <w:spacing w:before="100" w:after="100" w:line="300" w:lineRule="atLeast"/>
-        <w:ind w:left="375"/>
-        <w:jc w:val="both"/>
-        <w:textAlignment w:val="auto"/>
-        <w:rPr>
-          <w:rFonts w:ascii="Arial" w:eastAsia="Times New Roman" w:hAnsi="Arial" w:cs="Arial"/>
-          <w:kern w:val="0"/>
-          <w:sz w:val="24"/>
-          <w:szCs w:val="24"/>
-          <w:lang w:eastAsia="es-CO"/>
-        </w:rPr>
-      </w:pPr>
-      <w:r>
-        <w:rPr>
-          <w:rFonts w:ascii="Arial" w:eastAsia="Times New Roman" w:hAnsi="Arial" w:cs="Arial"/>
-          <w:kern w:val="0"/>
-          <w:sz w:val="24"/>
-          <w:szCs w:val="24"/>
-          <w:lang w:eastAsia="es-CO"/>
-        </w:rPr>
-        <w:lastRenderedPageBreak/>
-        <w:t>Ancla (Impedimento)</w:t>
-      </w:r>
-    </w:p>
-    <w:p>
-      <w:pPr>
-        <w:widowControl/>
-        <w:numPr>
-          <w:ilvl w:val="0"/>
-          <w:numId w:val="3"/>
-        </w:numPr>
-        <w:shd w:val="clear" w:color="auto" w:fill="FAFAFA"/>
-        <w:tabs>
-          <w:tab w:val="left" w:pos="720"/>
-        </w:tabs>
-        <w:suppressAutoHyphens w:val="0"/>
-        <w:spacing w:before="100" w:after="100" w:line="300" w:lineRule="atLeast"/>
-        <w:ind w:left="375"/>
-        <w:jc w:val="both"/>
-        <w:textAlignment w:val="auto"/>
-        <w:rPr>
-          <w:rFonts w:ascii="Arial" w:eastAsia="Times New Roman" w:hAnsi="Arial" w:cs="Arial"/>
-          <w:kern w:val="0"/>
-          <w:sz w:val="24"/>
-          <w:szCs w:val="24"/>
-          <w:lang w:eastAsia="es-CO"/>
-        </w:rPr>
-      </w:pPr>
-      <w:r>
-        <w:rPr>
-          <w:rFonts w:ascii="Arial" w:eastAsia="Times New Roman" w:hAnsi="Arial" w:cs="Arial"/>
-          <w:kern w:val="0"/>
-          <w:sz w:val="24"/>
-          <w:szCs w:val="24"/>
-          <w:lang w:eastAsia="es-CO"/>
-        </w:rPr>
-        <w:t xml:space="preserve">Velas </w:t>
-      </w:r>
-      <w:r>
-        <w:rPr>
-          <w:rFonts w:ascii="Arial" w:eastAsia="Times New Roman" w:hAnsi="Arial" w:cs="Arial"/>
-          <w:kern w:val="0"/>
-          <w:sz w:val="24"/>
-          <w:szCs w:val="24"/>
-          <w:lang w:eastAsia="es-CO"/>
-        </w:rPr>
-        <w:t>(Fortalezas)</w:t>
-      </w:r>
-    </w:p>
-    <w:p>
-      <w:pPr>
-        <w:widowControl/>
-        <w:numPr>
-          <w:ilvl w:val="0"/>
-          <w:numId w:val="3"/>
-        </w:numPr>
-        <w:shd w:val="clear" w:color="auto" w:fill="FAFAFA"/>
-        <w:tabs>
-          <w:tab w:val="left" w:pos="720"/>
-        </w:tabs>
-        <w:suppressAutoHyphens w:val="0"/>
-        <w:spacing w:before="100" w:after="100" w:line="300" w:lineRule="atLeast"/>
-        <w:ind w:left="375"/>
-        <w:jc w:val="both"/>
-        <w:textAlignment w:val="auto"/>
-        <w:rPr>
-          <w:rFonts w:ascii="Arial" w:eastAsia="Times New Roman" w:hAnsi="Arial" w:cs="Arial"/>
-          <w:kern w:val="0"/>
-          <w:sz w:val="24"/>
-          <w:szCs w:val="24"/>
-          <w:lang w:eastAsia="es-CO"/>
-        </w:rPr>
-      </w:pPr>
-      <w:r>
-        <w:rPr>
-          <w:rFonts w:ascii="Arial" w:eastAsia="Times New Roman" w:hAnsi="Arial" w:cs="Arial"/>
-          <w:kern w:val="0"/>
-          <w:sz w:val="24"/>
-          <w:szCs w:val="24"/>
-          <w:lang w:eastAsia="es-CO"/>
-        </w:rPr>
-        <w:t>Isla a lo lejos (La Tierra Prometida, el escenario ideal equipo potente, clientes contentos, crecimiento profesional…)</w:t>
-      </w:r>
-    </w:p>
-    <w:p>
-      <w:pPr>
-        <w:widowControl/>
-        <w:numPr>
-          <w:ilvl w:val="0"/>
-          <w:numId w:val="3"/>
-        </w:numPr>
-        <w:shd w:val="clear" w:color="auto" w:fill="FAFAFA"/>
-        <w:tabs>
-          <w:tab w:val="left" w:pos="720"/>
-        </w:tabs>
-        <w:suppressAutoHyphens w:val="0"/>
-        <w:spacing w:before="100" w:after="100" w:line="300" w:lineRule="atLeast"/>
-        <w:ind w:left="375"/>
-        <w:jc w:val="both"/>
-        <w:textAlignment w:val="auto"/>
-        <w:rPr>
-          <w:rFonts w:ascii="Arial" w:eastAsia="Times New Roman" w:hAnsi="Arial" w:cs="Arial"/>
-          <w:kern w:val="0"/>
-          <w:sz w:val="24"/>
-          <w:szCs w:val="24"/>
-          <w:lang w:eastAsia="es-CO"/>
-        </w:rPr>
-      </w:pPr>
-      <w:r>
-        <w:rPr>
-          <w:rFonts w:ascii="Arial" w:eastAsia="Times New Roman" w:hAnsi="Arial" w:cs="Arial"/>
-          <w:kern w:val="0"/>
-          <w:sz w:val="24"/>
-          <w:szCs w:val="24"/>
-          <w:lang w:eastAsia="es-CO"/>
-        </w:rPr>
-        <w:t>Rocas (Amenazas, riesgos que pueden hundir el velero)</w:t>
-      </w:r>
-    </w:p>
-    <w:p>
-      <w:pPr>
-        <w:widowControl/>
-        <w:shd w:val="clear" w:color="auto" w:fill="FAFAFA"/>
-        <w:suppressAutoHyphens w:val="0"/>
-        <w:spacing w:after="150" w:line="300" w:lineRule="atLeast"/>
-        <w:jc w:val="both"/>
-        <w:textAlignment w:val="auto"/>
-        <w:rPr>
-          <w:rFonts w:ascii="Arial" w:eastAsia="Times New Roman" w:hAnsi="Arial" w:cs="Arial"/>
-          <w:kern w:val="0"/>
-          <w:sz w:val="24"/>
-          <w:szCs w:val="24"/>
-          <w:lang w:val="es-ES" w:eastAsia="es-CO"/>
-        </w:rPr>
-      </w:pPr>
-      <w:r>
-        <w:rPr>
-          <w:rFonts w:ascii="Arial" w:eastAsia="Times New Roman" w:hAnsi="Arial" w:cs="Arial"/>
-          <w:kern w:val="0"/>
-          <w:sz w:val="24"/>
-          <w:szCs w:val="24"/>
-          <w:lang w:val="es-ES" w:eastAsia="es-CO"/>
-        </w:rPr>
-        <w:t>Dinámica del juego:</w:t>
-      </w:r>
-    </w:p>
-    <w:p>
-      <w:pPr>
-        <w:widowControl/>
-        <w:numPr>
-          <w:ilvl w:val="0"/>
-          <w:numId w:val="4"/>
-        </w:numPr>
-        <w:shd w:val="clear" w:color="auto" w:fill="FAFAFA"/>
-        <w:tabs>
-          <w:tab w:val="left" w:pos="720"/>
-        </w:tabs>
-        <w:suppressAutoHyphens w:val="0"/>
-        <w:spacing w:before="100" w:after="100" w:line="300" w:lineRule="atLeast"/>
-        <w:ind w:left="375"/>
-        <w:jc w:val="both"/>
-        <w:textAlignment w:val="auto"/>
-        <w:rPr>
-          <w:rFonts w:ascii="Arial" w:eastAsia="Times New Roman" w:hAnsi="Arial" w:cs="Arial"/>
-          <w:kern w:val="0"/>
-          <w:sz w:val="24"/>
-          <w:szCs w:val="24"/>
-          <w:lang w:eastAsia="es-CO"/>
-        </w:rPr>
-      </w:pPr>
-      <w:r>
-        <w:rPr>
-          <w:rFonts w:ascii="Arial" w:eastAsia="Times New Roman" w:hAnsi="Arial" w:cs="Arial"/>
-          <w:kern w:val="0"/>
-          <w:sz w:val="24"/>
-          <w:szCs w:val="24"/>
-          <w:lang w:eastAsia="es-CO"/>
-        </w:rPr>
-        <w:t xml:space="preserve">Identificar los elementos que empujan al equipo y </w:t>
-      </w:r>
-      <w:r>
-        <w:rPr>
-          <w:rFonts w:ascii="Arial" w:eastAsia="Times New Roman" w:hAnsi="Arial" w:cs="Arial"/>
-          <w:kern w:val="0"/>
-          <w:sz w:val="24"/>
-          <w:szCs w:val="24"/>
-          <w:lang w:eastAsia="es-CO"/>
-        </w:rPr>
-        <w:t>los que le frenan, cuáles deberían ser sus objetivos y cuáles son las amenazas que se encontrará hasta alcanzarlos. 2 opciones, o uno a uno, o todos a la vez en grupo, mejor que ellos elijan.</w:t>
-      </w:r>
-    </w:p>
-    <w:p>
-      <w:pPr>
-        <w:widowControl/>
-        <w:numPr>
-          <w:ilvl w:val="0"/>
-          <w:numId w:val="4"/>
-        </w:numPr>
-        <w:shd w:val="clear" w:color="auto" w:fill="FAFAFA"/>
-        <w:tabs>
-          <w:tab w:val="left" w:pos="720"/>
-        </w:tabs>
-        <w:suppressAutoHyphens w:val="0"/>
-        <w:spacing w:before="100" w:after="100" w:line="300" w:lineRule="atLeast"/>
-        <w:ind w:left="375"/>
-        <w:jc w:val="both"/>
-        <w:textAlignment w:val="auto"/>
-        <w:rPr>
-          <w:rFonts w:ascii="Arial" w:eastAsia="Times New Roman" w:hAnsi="Arial" w:cs="Arial"/>
-          <w:kern w:val="0"/>
-          <w:sz w:val="24"/>
-          <w:szCs w:val="24"/>
-          <w:lang w:eastAsia="es-CO"/>
-        </w:rPr>
-      </w:pPr>
-      <w:r>
-        <w:rPr>
-          <w:rFonts w:ascii="Arial" w:eastAsia="Times New Roman" w:hAnsi="Arial" w:cs="Arial"/>
-          <w:kern w:val="0"/>
-          <w:sz w:val="24"/>
-          <w:szCs w:val="24"/>
-          <w:lang w:eastAsia="es-CO"/>
-        </w:rPr>
-        <w:t>Cuando ya se hayan terminado las propuestas, proponer si podríam</w:t>
-      </w:r>
-      <w:r>
-        <w:rPr>
-          <w:rFonts w:ascii="Arial" w:eastAsia="Times New Roman" w:hAnsi="Arial" w:cs="Arial"/>
-          <w:kern w:val="0"/>
-          <w:sz w:val="24"/>
-          <w:szCs w:val="24"/>
-          <w:lang w:eastAsia="es-CO"/>
-        </w:rPr>
-        <w:t>os agrupar o fusionar elementos.</w:t>
-      </w:r>
-    </w:p>
-    <w:p>
-      <w:pPr>
-        <w:widowControl/>
-        <w:numPr>
-          <w:ilvl w:val="0"/>
-          <w:numId w:val="4"/>
-        </w:numPr>
-        <w:shd w:val="clear" w:color="auto" w:fill="FAFAFA"/>
-        <w:tabs>
-          <w:tab w:val="left" w:pos="720"/>
-        </w:tabs>
-        <w:suppressAutoHyphens w:val="0"/>
-        <w:spacing w:before="100" w:after="100" w:line="300" w:lineRule="atLeast"/>
-        <w:ind w:left="375"/>
-        <w:jc w:val="both"/>
-        <w:textAlignment w:val="auto"/>
-        <w:rPr>
-          <w:rFonts w:ascii="Arial" w:eastAsia="Times New Roman" w:hAnsi="Arial" w:cs="Arial"/>
-          <w:kern w:val="0"/>
-          <w:sz w:val="24"/>
-          <w:szCs w:val="24"/>
-          <w:lang w:eastAsia="es-CO"/>
-        </w:rPr>
-      </w:pPr>
-      <w:r>
-        <w:rPr>
-          <w:rFonts w:ascii="Arial" w:eastAsia="Times New Roman" w:hAnsi="Arial" w:cs="Arial"/>
-          <w:kern w:val="0"/>
-          <w:sz w:val="24"/>
-          <w:szCs w:val="24"/>
-          <w:lang w:eastAsia="es-CO"/>
-        </w:rPr>
-        <w:t>Cuando tengamos claros los elementos identificar cuáles deberían ser los más prioritarios. Si no hay consenso se puede hacer por votaciones (dar 5 puntos a cada uno y que cada uno reparta sus puntos por los elementos que ha</w:t>
-      </w:r>
-      <w:r>
-        <w:rPr>
-          <w:rFonts w:ascii="Arial" w:eastAsia="Times New Roman" w:hAnsi="Arial" w:cs="Arial"/>
-          <w:kern w:val="0"/>
-          <w:sz w:val="24"/>
-          <w:szCs w:val="24"/>
-          <w:lang w:eastAsia="es-CO"/>
-        </w:rPr>
-        <w:t>y).</w:t>
-      </w:r>
-    </w:p>
-    <w:p>
-      <w:pPr>
-        <w:widowControl/>
-        <w:numPr>
-          <w:ilvl w:val="0"/>
-          <w:numId w:val="4"/>
-        </w:numPr>
-        <w:shd w:val="clear" w:color="auto" w:fill="FAFAFA"/>
-        <w:tabs>
-          <w:tab w:val="left" w:pos="720"/>
-        </w:tabs>
-        <w:suppressAutoHyphens w:val="0"/>
-        <w:spacing w:before="100" w:after="100" w:line="300" w:lineRule="atLeast"/>
-        <w:ind w:left="375"/>
-        <w:jc w:val="both"/>
-        <w:textAlignment w:val="auto"/>
-        <w:rPr>
-          <w:rFonts w:ascii="Arial" w:eastAsia="Times New Roman" w:hAnsi="Arial" w:cs="Arial"/>
-          <w:kern w:val="0"/>
-          <w:sz w:val="24"/>
-          <w:szCs w:val="24"/>
-          <w:lang w:eastAsia="es-CO"/>
-        </w:rPr>
-      </w:pPr>
-      <w:r>
-        <w:rPr>
-          <w:rFonts w:ascii="Arial" w:eastAsia="Times New Roman" w:hAnsi="Arial" w:cs="Arial"/>
-          <w:kern w:val="0"/>
-          <w:sz w:val="24"/>
-          <w:szCs w:val="24"/>
-          <w:lang w:eastAsia="es-CO"/>
-        </w:rPr>
-        <w:t>Preguntar si se nos olvida algo importante y relacionado con los que tienen la prioridad.</w:t>
-      </w:r>
-    </w:p>
-    <w:p>
-      <w:pPr>
-        <w:widowControl/>
-        <w:numPr>
-          <w:ilvl w:val="0"/>
-          <w:numId w:val="4"/>
-        </w:numPr>
-        <w:shd w:val="clear" w:color="auto" w:fill="FAFAFA"/>
-        <w:tabs>
-          <w:tab w:val="left" w:pos="720"/>
-        </w:tabs>
-        <w:suppressAutoHyphens w:val="0"/>
-        <w:spacing w:before="100" w:after="100" w:line="300" w:lineRule="atLeast"/>
-        <w:ind w:left="375"/>
-        <w:jc w:val="both"/>
-        <w:textAlignment w:val="auto"/>
-        <w:rPr>
-          <w:rFonts w:ascii="Arial" w:eastAsia="Times New Roman" w:hAnsi="Arial" w:cs="Arial"/>
-          <w:kern w:val="0"/>
-          <w:sz w:val="24"/>
-          <w:szCs w:val="24"/>
-          <w:lang w:eastAsia="es-CO"/>
-        </w:rPr>
-      </w:pPr>
-      <w:r>
-        <w:rPr>
-          <w:rFonts w:ascii="Arial" w:eastAsia="Times New Roman" w:hAnsi="Arial" w:cs="Arial"/>
-          <w:kern w:val="0"/>
-          <w:sz w:val="24"/>
-          <w:szCs w:val="24"/>
-          <w:lang w:eastAsia="es-CO"/>
-        </w:rPr>
-        <w:t>Entre todos identificar posibles acciones para corregir/impulsar esos elementos identificados como prioritarios (caminos de mejora).</w:t>
-      </w:r>
-    </w:p>
-    <w:p>
-      <w:pPr>
-        <w:widowControl/>
-        <w:numPr>
-          <w:ilvl w:val="0"/>
-          <w:numId w:val="4"/>
-        </w:numPr>
-        <w:shd w:val="clear" w:color="auto" w:fill="FAFAFA"/>
-        <w:tabs>
-          <w:tab w:val="left" w:pos="720"/>
-        </w:tabs>
-        <w:suppressAutoHyphens w:val="0"/>
-        <w:spacing w:before="100" w:after="100" w:line="300" w:lineRule="atLeast"/>
-        <w:ind w:left="375"/>
-        <w:jc w:val="both"/>
-        <w:textAlignment w:val="auto"/>
-        <w:rPr>
-          <w:rFonts w:ascii="Arial" w:eastAsia="Times New Roman" w:hAnsi="Arial" w:cs="Arial"/>
-          <w:kern w:val="0"/>
-          <w:sz w:val="24"/>
-          <w:szCs w:val="24"/>
-          <w:lang w:eastAsia="es-CO"/>
-        </w:rPr>
-      </w:pPr>
-      <w:r>
-        <w:rPr>
-          <w:rFonts w:ascii="Arial" w:eastAsia="Times New Roman" w:hAnsi="Arial" w:cs="Arial"/>
-          <w:kern w:val="0"/>
-          <w:sz w:val="24"/>
-          <w:szCs w:val="24"/>
-          <w:lang w:eastAsia="es-CO"/>
-        </w:rPr>
-        <w:t>Relacionar con los resultados</w:t>
-      </w:r>
-      <w:r>
-        <w:rPr>
-          <w:rFonts w:ascii="Arial" w:eastAsia="Times New Roman" w:hAnsi="Arial" w:cs="Arial"/>
-          <w:kern w:val="0"/>
-          <w:sz w:val="24"/>
-          <w:szCs w:val="24"/>
-          <w:lang w:eastAsia="es-CO"/>
-        </w:rPr>
-        <w:t> de la última retrospectiva y discusión de si se ha avanzado desde entonces y en qué aspectos.</w:t>
-      </w:r>
-    </w:p>
-    <w:p>
-      <w:pPr>
-        <w:widowControl/>
-        <w:numPr>
-          <w:ilvl w:val="0"/>
-          <w:numId w:val="4"/>
-        </w:numPr>
-        <w:shd w:val="clear" w:color="auto" w:fill="FAFAFA"/>
-        <w:tabs>
-          <w:tab w:val="left" w:pos="720"/>
-        </w:tabs>
-        <w:suppressAutoHyphens w:val="0"/>
-        <w:spacing w:before="100" w:after="100" w:line="300" w:lineRule="atLeast"/>
-        <w:ind w:left="375"/>
-        <w:jc w:val="both"/>
-        <w:textAlignment w:val="auto"/>
-        <w:rPr>
-          <w:rFonts w:ascii="Arial" w:eastAsia="Times New Roman" w:hAnsi="Arial" w:cs="Arial"/>
-          <w:kern w:val="0"/>
-          <w:sz w:val="24"/>
-          <w:szCs w:val="24"/>
-          <w:lang w:eastAsia="es-CO"/>
-        </w:rPr>
-      </w:pPr>
-      <w:r>
-        <w:rPr>
-          <w:rFonts w:ascii="Arial" w:eastAsia="Times New Roman" w:hAnsi="Arial" w:cs="Arial"/>
-          <w:kern w:val="0"/>
-          <w:sz w:val="24"/>
-          <w:szCs w:val="24"/>
-          <w:lang w:eastAsia="es-CO"/>
-        </w:rPr>
-        <w:t>Reflexiones finales.</w:t>
-      </w:r>
-    </w:p>
-    <w:p>
-      <w:pPr>
-        <w:widowControl/>
-        <w:shd w:val="clear" w:color="auto" w:fill="FAFAFA"/>
-        <w:suppressAutoHyphens w:val="0"/>
-        <w:spacing w:after="150" w:line="300" w:lineRule="atLeast"/>
-        <w:jc w:val="both"/>
-        <w:textAlignment w:val="auto"/>
-        <w:rPr>
-          <w:rFonts w:ascii="Arial" w:eastAsia="Times New Roman" w:hAnsi="Arial" w:cs="Arial"/>
-          <w:kern w:val="0"/>
-          <w:sz w:val="24"/>
-          <w:szCs w:val="24"/>
-          <w:lang w:val="es-ES" w:eastAsia="es-CO"/>
-        </w:rPr>
-      </w:pPr>
-      <w:r>
-        <w:rPr>
-          <w:rFonts w:ascii="Arial" w:eastAsia="Times New Roman" w:hAnsi="Arial" w:cs="Arial"/>
-          <w:kern w:val="0"/>
-          <w:sz w:val="24"/>
-          <w:szCs w:val="24"/>
-          <w:lang w:val="es-ES" w:eastAsia="es-CO"/>
-        </w:rPr>
-        <w:t> A continuación adjunto el resultado final del ejercicio, donde quedaron patentes algunas conclusiones interesantes:</w:t>
-      </w:r>
-    </w:p>
-    <w:p>
-      <w:pPr>
-        <w:widowControl/>
-        <w:numPr>
-          <w:ilvl w:val="0"/>
-          <w:numId w:val="5"/>
-        </w:numPr>
-        <w:shd w:val="clear" w:color="auto" w:fill="FAFAFA"/>
-        <w:tabs>
-          <w:tab w:val="left" w:pos="720"/>
-        </w:tabs>
-        <w:suppressAutoHyphens w:val="0"/>
-        <w:spacing w:before="100" w:after="100" w:line="300" w:lineRule="atLeast"/>
-        <w:ind w:left="375"/>
-        <w:jc w:val="both"/>
-        <w:textAlignment w:val="auto"/>
-        <w:rPr>
-          <w:rFonts w:ascii="Arial" w:eastAsia="Times New Roman" w:hAnsi="Arial" w:cs="Arial"/>
-          <w:kern w:val="0"/>
-          <w:sz w:val="24"/>
-          <w:szCs w:val="24"/>
-          <w:lang w:val="es-ES" w:eastAsia="es-CO"/>
-        </w:rPr>
-      </w:pPr>
-      <w:r>
-        <w:rPr>
-          <w:rFonts w:ascii="Arial" w:eastAsia="Times New Roman" w:hAnsi="Arial" w:cs="Arial"/>
-          <w:kern w:val="0"/>
-          <w:sz w:val="24"/>
-          <w:szCs w:val="24"/>
-          <w:lang w:val="es-ES" w:eastAsia="es-CO"/>
-        </w:rPr>
-        <w:t>Las prácticas ágiles se</w:t>
-      </w:r>
-      <w:r>
-        <w:rPr>
-          <w:rFonts w:ascii="Arial" w:eastAsia="Times New Roman" w:hAnsi="Arial" w:cs="Arial"/>
-          <w:kern w:val="0"/>
-          <w:sz w:val="24"/>
-          <w:szCs w:val="24"/>
-          <w:lang w:val="es-ES" w:eastAsia="es-CO"/>
-        </w:rPr>
-        <w:t xml:space="preserve"> ven como la situación ideal tanto para nosotros como para el cliente.</w:t>
-      </w:r>
-    </w:p>
-    <w:p>
-      <w:pPr>
-        <w:widowControl/>
-        <w:numPr>
-          <w:ilvl w:val="0"/>
-          <w:numId w:val="5"/>
-        </w:numPr>
-        <w:shd w:val="clear" w:color="auto" w:fill="FAFAFA"/>
-        <w:tabs>
-          <w:tab w:val="left" w:pos="720"/>
-        </w:tabs>
-        <w:suppressAutoHyphens w:val="0"/>
-        <w:spacing w:before="100" w:after="100" w:line="300" w:lineRule="atLeast"/>
-        <w:ind w:left="375"/>
-        <w:jc w:val="both"/>
-        <w:textAlignment w:val="auto"/>
-        <w:rPr>
-          <w:rFonts w:ascii="Arial" w:eastAsia="Times New Roman" w:hAnsi="Arial" w:cs="Arial"/>
-          <w:kern w:val="0"/>
-          <w:sz w:val="24"/>
-          <w:szCs w:val="24"/>
-          <w:lang w:eastAsia="es-CO"/>
-        </w:rPr>
-      </w:pPr>
-      <w:r>
-        <w:rPr>
-          <w:rFonts w:ascii="Arial" w:eastAsia="Times New Roman" w:hAnsi="Arial" w:cs="Arial"/>
-          <w:kern w:val="0"/>
-          <w:sz w:val="24"/>
-          <w:szCs w:val="24"/>
-          <w:lang w:eastAsia="es-CO"/>
-        </w:rPr>
-        <w:t>No hay escollos importantes e insalvables, por lo que la conclusión es que dependemos de nosotros mismos</w:t>
-      </w:r>
-    </w:p>
-    <w:p>
-      <w:pPr>
-        <w:widowControl/>
-        <w:numPr>
-          <w:ilvl w:val="0"/>
-          <w:numId w:val="5"/>
-        </w:numPr>
-        <w:shd w:val="clear" w:color="auto" w:fill="FAFAFA"/>
-        <w:tabs>
-          <w:tab w:val="left" w:pos="720"/>
-        </w:tabs>
-        <w:suppressAutoHyphens w:val="0"/>
-        <w:spacing w:before="100" w:after="100" w:line="300" w:lineRule="atLeast"/>
-        <w:ind w:left="375"/>
-        <w:jc w:val="both"/>
-        <w:textAlignment w:val="auto"/>
-        <w:rPr>
-          <w:rFonts w:ascii="Arial" w:eastAsia="Times New Roman" w:hAnsi="Arial" w:cs="Arial"/>
-          <w:kern w:val="0"/>
-          <w:sz w:val="24"/>
-          <w:szCs w:val="24"/>
-          <w:lang w:eastAsia="es-CO"/>
-        </w:rPr>
-      </w:pPr>
-      <w:r>
-        <w:rPr>
-          <w:rFonts w:ascii="Arial" w:eastAsia="Times New Roman" w:hAnsi="Arial" w:cs="Arial"/>
-          <w:kern w:val="0"/>
-          <w:sz w:val="24"/>
-          <w:szCs w:val="24"/>
-          <w:lang w:eastAsia="es-CO"/>
-        </w:rPr>
-        <w:t xml:space="preserve">Nos empujan herramientas como Scrum o QA, pero sobre todo nuestra actitud </w:t>
-      </w:r>
-      <w:r>
-        <w:rPr>
-          <w:rFonts w:ascii="Arial" w:eastAsia="Times New Roman" w:hAnsi="Arial" w:cs="Arial"/>
-          <w:kern w:val="0"/>
-          <w:sz w:val="24"/>
-          <w:szCs w:val="24"/>
-          <w:lang w:eastAsia="es-CO"/>
-        </w:rPr>
-        <w:t>(compromiso, motivación, trabajo en equipo…)</w:t>
-      </w:r>
-    </w:p>
-    <w:p>
-      <w:pPr>
-        <w:widowControl/>
-        <w:numPr>
-          <w:ilvl w:val="0"/>
-          <w:numId w:val="5"/>
-        </w:numPr>
-        <w:shd w:val="clear" w:color="auto" w:fill="FAFAFA"/>
-        <w:tabs>
-          <w:tab w:val="left" w:pos="720"/>
-        </w:tabs>
-        <w:suppressAutoHyphens w:val="0"/>
-        <w:spacing w:before="100" w:after="100" w:line="300" w:lineRule="atLeast"/>
-        <w:ind w:left="375"/>
-        <w:jc w:val="both"/>
-        <w:textAlignment w:val="auto"/>
-        <w:rPr>
-          <w:rFonts w:ascii="Arial" w:eastAsia="Times New Roman" w:hAnsi="Arial" w:cs="Arial"/>
-          <w:kern w:val="0"/>
-          <w:sz w:val="24"/>
-          <w:szCs w:val="24"/>
-          <w:lang w:eastAsia="es-CO"/>
-        </w:rPr>
-      </w:pPr>
-      <w:r>
-        <w:rPr>
-          <w:rFonts w:ascii="Arial" w:eastAsia="Times New Roman" w:hAnsi="Arial" w:cs="Arial"/>
-          <w:kern w:val="0"/>
-          <w:sz w:val="24"/>
-          <w:szCs w:val="24"/>
-          <w:lang w:eastAsia="es-CO"/>
-        </w:rPr>
-        <w:t>Aun con esta imagen positiva del equipo se detectan muchos caminos a mejorar, y estamos implementando mejoras notables cada día</w:t>
-      </w:r>
-    </w:p>
-    <w:p>
-      <w:pPr>
-        <w:widowControl/>
-        <w:shd w:val="clear" w:color="auto" w:fill="FAFAFA"/>
-        <w:suppressAutoHyphens w:val="0"/>
-        <w:spacing w:after="150" w:line="300" w:lineRule="atLeast"/>
-        <w:jc w:val="both"/>
-        <w:textAlignment w:val="auto"/>
-      </w:pPr>
-      <w:r>
-        <w:rPr>
-          <w:rFonts w:ascii="Arial" w:eastAsia="Times New Roman" w:hAnsi="Arial" w:cs="Arial"/>
-          <w:noProof/>
-          <w:kern w:val="0"/>
-          <w:sz w:val="24"/>
-          <w:szCs w:val="24"/>
-          <w:lang w:eastAsia="es-CO"/>
-        </w:rPr>
-        <w:lastRenderedPageBreak/>
-        <w:drawing>
-          <wp:inline distT="0" distB="0" distL="0" distR="0">
-            <wp:extent cx="2857500" cy="2171699"/>
-            <wp:effectExtent l="0" t="0" r="0" b="1"/>
-            <wp:docPr id="2" name="Imagen 1" descr="Resultado"/>
-            <wp:cNvGraphicFramePr/>
-            <a:graphic xmlns:a="http://schemas.openxmlformats.org/drawingml/2006/main">
-              <a:graphicData uri="http://schemas.openxmlformats.org/drawingml/2006/picture">
-                <pic:pic xmlns:pic="http://schemas.openxmlformats.org/drawingml/2006/picture">
-                  <pic:nvPicPr>
-                    <pic:cNvPr id="0" name=""/>
-                    <pic:cNvPicPr/>
-                  </pic:nvPicPr>
-                  <pic:blipFill>
-                    <a:blip r:embed="rId8"/>
-                    <a:srcRect/>
-                    <a:stretch>
-                      <a:fillRect/>
-                    </a:stretch>
-                  </pic:blipFill>
-                  <pic:spPr>
-                    <a:xfrm>
-                      <a:off x="0" y="0"/>
-                      <a:ext cx="2857500" cy="2171699"/>
-                    </a:xfrm>
-                    <a:prstGeom prst="rect">
-                      <a:avLst/>
-                    </a:prstGeom>
-                    <a:noFill/>
-                    <a:ln>
-                      <a:noFill/>
-                      <a:prstDash/>
-                    </a:ln>
-                  </pic:spPr>
-                </pic:pic>
-              </a:graphicData>
-            </a:graphic>
-          </wp:inline>
-        </w:drawing>
-      </w:r>
-    </w:p>
     <w:p>
       <w:pPr>
         <w:pStyle w:val="Standard"/>
@@ -5251,6 +2488,8 @@
           <w:szCs w:val="24"/>
         </w:rPr>
       </w:pPr>
+      <w:bookmarkStart w:id="0" w:name="_GoBack"/>
+      <w:bookmarkEnd w:id="0"/>
     </w:p>
     <w:sectPr>
       <w:pgSz w:w="12240" w:h="15840"/>

</xml_diff>